<commit_message>
Actualizacion dicumentacion de la api
</commit_message>
<xml_diff>
--- a/documentation/API doc.docx
+++ b/documentation/API doc.docx
@@ -15037,6 +15037,14 @@
         </w:rPr>
         <w:t>routes\api.php</w:t>
       </w:r>
+      <w:r>
+        <w:rPr>
+          <w:i/>
+          <w:noProof/>
+          <w:u w:val="single"/>
+        </w:rPr>
+        <w:t>.</w:t>
+      </w:r>
     </w:p>
     <w:p>
       <w:pPr>
@@ -15206,6 +15214,745 @@
           <w:sz w:val="24"/>
           <w:szCs w:val="24"/>
         </w:rPr>
+        <w:t>Respuestas de error</w:t>
+      </w:r>
+    </w:p>
+    <w:p>
+      <w:pPr>
+        <w:rPr>
+          <w:noProof/>
+        </w:rPr>
+      </w:pPr>
+      <w:r>
+        <w:rPr>
+          <w:noProof/>
+        </w:rPr>
+        <w:t>La API utilizará los siguientes códigos de error</w:t>
+      </w:r>
+    </w:p>
+    <w:tbl>
+      <w:tblPr>
+        <w:tblStyle w:val="TableGrid"/>
+        <w:tblW w:w="10060" w:type="dxa"/>
+        <w:tblLook w:val="04A0" w:firstRow="1" w:lastRow="0" w:firstColumn="1" w:lastColumn="0" w:noHBand="0" w:noVBand="1"/>
+      </w:tblPr>
+      <w:tblGrid>
+        <w:gridCol w:w="1271"/>
+        <w:gridCol w:w="8789"/>
+      </w:tblGrid>
+      <w:tr>
+        <w:tc>
+          <w:tcPr>
+            <w:tcW w:w="1271" w:type="dxa"/>
+          </w:tcPr>
+          <w:p>
+            <w:pPr>
+              <w:rPr>
+                <w:noProof/>
+              </w:rPr>
+            </w:pPr>
+            <w:r>
+              <w:rPr>
+                <w:noProof/>
+              </w:rPr>
+              <w:t>Status code</w:t>
+            </w:r>
+          </w:p>
+        </w:tc>
+        <w:tc>
+          <w:tcPr>
+            <w:tcW w:w="8789" w:type="dxa"/>
+          </w:tcPr>
+          <w:p>
+            <w:pPr>
+              <w:rPr>
+                <w:noProof/>
+              </w:rPr>
+            </w:pPr>
+            <w:r>
+              <w:rPr>
+                <w:noProof/>
+              </w:rPr>
+              <w:t>Descripción</w:t>
+            </w:r>
+          </w:p>
+        </w:tc>
+      </w:tr>
+      <w:tr>
+        <w:tc>
+          <w:tcPr>
+            <w:tcW w:w="1271" w:type="dxa"/>
+          </w:tcPr>
+          <w:p>
+            <w:pPr>
+              <w:rPr>
+                <w:noProof/>
+              </w:rPr>
+            </w:pPr>
+            <w:r>
+              <w:rPr>
+                <w:noProof/>
+              </w:rPr>
+              <w:t>200</w:t>
+            </w:r>
+          </w:p>
+        </w:tc>
+        <w:tc>
+          <w:tcPr>
+            <w:tcW w:w="8789" w:type="dxa"/>
+          </w:tcPr>
+          <w:p>
+            <w:pPr>
+              <w:rPr>
+                <w:noProof/>
+              </w:rPr>
+            </w:pPr>
+            <w:r>
+              <w:rPr>
+                <w:noProof/>
+              </w:rPr>
+              <w:t xml:space="preserve">OK. </w:t>
+            </w:r>
+            <w:r>
+              <w:rPr>
+                <w:noProof/>
+              </w:rPr>
+              <w:t>El código de éxito estándar y la opción por defecto</w:t>
+            </w:r>
+          </w:p>
+        </w:tc>
+      </w:tr>
+      <w:tr>
+        <w:tc>
+          <w:tcPr>
+            <w:tcW w:w="1271" w:type="dxa"/>
+          </w:tcPr>
+          <w:p>
+            <w:pPr>
+              <w:rPr>
+                <w:noProof/>
+              </w:rPr>
+            </w:pPr>
+            <w:r>
+              <w:rPr>
+                <w:noProof/>
+              </w:rPr>
+              <w:t>201</w:t>
+            </w:r>
+          </w:p>
+        </w:tc>
+        <w:tc>
+          <w:tcPr>
+            <w:tcW w:w="8789" w:type="dxa"/>
+          </w:tcPr>
+          <w:p>
+            <w:pPr>
+              <w:rPr>
+                <w:noProof/>
+              </w:rPr>
+            </w:pPr>
+            <w:r>
+              <w:rPr>
+                <w:noProof/>
+              </w:rPr>
+              <w:t>Objeto creado. Útil para las acciones de</w:t>
+            </w:r>
+            <w:r>
+              <w:rPr>
+                <w:noProof/>
+              </w:rPr>
+              <w:t>l metodo store</w:t>
+            </w:r>
+            <w:r>
+              <w:rPr>
+                <w:noProof/>
+              </w:rPr>
+              <w:t>.</w:t>
+            </w:r>
+          </w:p>
+        </w:tc>
+      </w:tr>
+      <w:tr>
+        <w:tc>
+          <w:tcPr>
+            <w:tcW w:w="1271" w:type="dxa"/>
+          </w:tcPr>
+          <w:p>
+            <w:pPr>
+              <w:rPr>
+                <w:noProof/>
+              </w:rPr>
+            </w:pPr>
+            <w:r>
+              <w:rPr>
+                <w:noProof/>
+              </w:rPr>
+              <w:lastRenderedPageBreak/>
+              <w:t>204</w:t>
+            </w:r>
+          </w:p>
+        </w:tc>
+        <w:tc>
+          <w:tcPr>
+            <w:tcW w:w="8789" w:type="dxa"/>
+          </w:tcPr>
+          <w:p>
+            <w:pPr>
+              <w:rPr>
+                <w:noProof/>
+              </w:rPr>
+            </w:pPr>
+            <w:r>
+              <w:rPr>
+                <w:noProof/>
+              </w:rPr>
+              <w:t>Sin contenido. Cuando una acción se ejecutó con éxito, pero no hay contenido para devolver.</w:t>
+            </w:r>
+          </w:p>
+        </w:tc>
+      </w:tr>
+      <w:tr>
+        <w:tc>
+          <w:tcPr>
+            <w:tcW w:w="1271" w:type="dxa"/>
+          </w:tcPr>
+          <w:p>
+            <w:pPr>
+              <w:rPr>
+                <w:noProof/>
+              </w:rPr>
+            </w:pPr>
+            <w:r>
+              <w:rPr>
+                <w:noProof/>
+              </w:rPr>
+              <w:t>400</w:t>
+            </w:r>
+          </w:p>
+        </w:tc>
+        <w:tc>
+          <w:tcPr>
+            <w:tcW w:w="8789" w:type="dxa"/>
+          </w:tcPr>
+          <w:p>
+            <w:pPr>
+              <w:rPr>
+                <w:noProof/>
+              </w:rPr>
+            </w:pPr>
+            <w:r>
+              <w:rPr>
+                <w:noProof/>
+              </w:rPr>
+              <w:t>Solicitud incorrecta. La opción estándar para solicitudes que no pasan la validación.</w:t>
+            </w:r>
+          </w:p>
+        </w:tc>
+      </w:tr>
+      <w:tr>
+        <w:tc>
+          <w:tcPr>
+            <w:tcW w:w="1271" w:type="dxa"/>
+          </w:tcPr>
+          <w:p>
+            <w:pPr>
+              <w:rPr>
+                <w:noProof/>
+              </w:rPr>
+            </w:pPr>
+            <w:r>
+              <w:rPr>
+                <w:noProof/>
+              </w:rPr>
+              <w:t>401</w:t>
+            </w:r>
+          </w:p>
+        </w:tc>
+        <w:tc>
+          <w:tcPr>
+            <w:tcW w:w="8789" w:type="dxa"/>
+          </w:tcPr>
+          <w:p>
+            <w:pPr>
+              <w:rPr>
+                <w:noProof/>
+              </w:rPr>
+            </w:pPr>
+            <w:r>
+              <w:rPr>
+                <w:noProof/>
+              </w:rPr>
+              <w:t>No autorizado. El usuario necesita ser autenticado.</w:t>
+            </w:r>
+          </w:p>
+        </w:tc>
+      </w:tr>
+      <w:tr>
+        <w:tc>
+          <w:tcPr>
+            <w:tcW w:w="1271" w:type="dxa"/>
+          </w:tcPr>
+          <w:p>
+            <w:pPr>
+              <w:rPr>
+                <w:noProof/>
+              </w:rPr>
+            </w:pPr>
+            <w:r>
+              <w:rPr>
+                <w:noProof/>
+              </w:rPr>
+              <w:t>403</w:t>
+            </w:r>
+          </w:p>
+        </w:tc>
+        <w:tc>
+          <w:tcPr>
+            <w:tcW w:w="8789" w:type="dxa"/>
+          </w:tcPr>
+          <w:p>
+            <w:pPr>
+              <w:rPr>
+                <w:noProof/>
+              </w:rPr>
+            </w:pPr>
+            <w:r>
+              <w:rPr>
+                <w:noProof/>
+              </w:rPr>
+              <w:t>Prohibido. El usuario está autenticado, pero no tiene los permisos para realizar una acción.</w:t>
+            </w:r>
+          </w:p>
+        </w:tc>
+      </w:tr>
+      <w:tr>
+        <w:tc>
+          <w:tcPr>
+            <w:tcW w:w="1271" w:type="dxa"/>
+          </w:tcPr>
+          <w:p>
+            <w:pPr>
+              <w:rPr>
+                <w:noProof/>
+              </w:rPr>
+            </w:pPr>
+            <w:r>
+              <w:rPr>
+                <w:noProof/>
+              </w:rPr>
+              <w:t>404</w:t>
+            </w:r>
+          </w:p>
+        </w:tc>
+        <w:tc>
+          <w:tcPr>
+            <w:tcW w:w="8789" w:type="dxa"/>
+          </w:tcPr>
+          <w:p>
+            <w:pPr>
+              <w:rPr>
+                <w:noProof/>
+              </w:rPr>
+            </w:pPr>
+            <w:r>
+              <w:rPr>
+                <w:noProof/>
+              </w:rPr>
+              <w:t>Extraviado. Laravel lo devolverá automáticamente cuando no se encuentre el recurso.</w:t>
+            </w:r>
+          </w:p>
+        </w:tc>
+      </w:tr>
+      <w:tr>
+        <w:tc>
+          <w:tcPr>
+            <w:tcW w:w="1271" w:type="dxa"/>
+          </w:tcPr>
+          <w:p>
+            <w:pPr>
+              <w:rPr>
+                <w:noProof/>
+              </w:rPr>
+            </w:pPr>
+            <w:r>
+              <w:rPr>
+                <w:noProof/>
+              </w:rPr>
+              <w:t>405</w:t>
+            </w:r>
+          </w:p>
+        </w:tc>
+        <w:tc>
+          <w:tcPr>
+            <w:tcW w:w="8789" w:type="dxa"/>
+          </w:tcPr>
+          <w:p>
+            <w:pPr>
+              <w:rPr>
+                <w:noProof/>
+              </w:rPr>
+            </w:pPr>
+            <w:r>
+              <w:rPr>
+                <w:noProof/>
+              </w:rPr>
+              <w:t xml:space="preserve">Método no permitido. </w:t>
+            </w:r>
+            <w:r>
+              <w:rPr>
+                <w:noProof/>
+              </w:rPr>
+              <w:t xml:space="preserve">El verbo HTTP no es compatible con el </w:t>
+            </w:r>
+            <w:r>
+              <w:rPr>
+                <w:noProof/>
+              </w:rPr>
+              <w:t xml:space="preserve">endpoint </w:t>
+            </w:r>
+            <w:r>
+              <w:rPr>
+                <w:noProof/>
+              </w:rPr>
+              <w:t xml:space="preserve"> de URL </w:t>
+            </w:r>
+            <w:r>
+              <w:rPr>
+                <w:noProof/>
+              </w:rPr>
+              <w:t>de</w:t>
+            </w:r>
+            <w:r>
+              <w:rPr>
+                <w:noProof/>
+              </w:rPr>
+              <w:t xml:space="preserve"> la solicitud.</w:t>
+            </w:r>
+          </w:p>
+        </w:tc>
+      </w:tr>
+      <w:tr>
+        <w:tc>
+          <w:tcPr>
+            <w:tcW w:w="1271" w:type="dxa"/>
+          </w:tcPr>
+          <w:p>
+            <w:pPr>
+              <w:rPr>
+                <w:noProof/>
+              </w:rPr>
+            </w:pPr>
+            <w:r>
+              <w:rPr>
+                <w:noProof/>
+              </w:rPr>
+              <w:t>409</w:t>
+            </w:r>
+          </w:p>
+        </w:tc>
+        <w:tc>
+          <w:tcPr>
+            <w:tcW w:w="8789" w:type="dxa"/>
+          </w:tcPr>
+          <w:p>
+            <w:pPr>
+              <w:rPr>
+                <w:noProof/>
+              </w:rPr>
+            </w:pPr>
+            <w:r>
+              <w:rPr>
+                <w:noProof/>
+              </w:rPr>
+              <w:t xml:space="preserve">Conflicto. </w:t>
+            </w:r>
+            <w:r>
+              <w:rPr>
+                <w:noProof/>
+              </w:rPr>
+              <w:t>Una solicitud para cambiar un recurso, generalmente un método de almacenamiento</w:t>
+            </w:r>
+          </w:p>
+        </w:tc>
+      </w:tr>
+      <w:tr>
+        <w:tc>
+          <w:tcPr>
+            <w:tcW w:w="1271" w:type="dxa"/>
+          </w:tcPr>
+          <w:p>
+            <w:pPr>
+              <w:rPr>
+                <w:noProof/>
+              </w:rPr>
+            </w:pPr>
+            <w:r>
+              <w:rPr>
+                <w:noProof/>
+              </w:rPr>
+              <w:t>422</w:t>
+            </w:r>
+          </w:p>
+        </w:tc>
+        <w:tc>
+          <w:tcPr>
+            <w:tcW w:w="8789" w:type="dxa"/>
+          </w:tcPr>
+          <w:p>
+            <w:pPr>
+              <w:rPr>
+                <w:noProof/>
+              </w:rPr>
+            </w:pPr>
+            <w:r>
+              <w:rPr>
+                <w:noProof/>
+              </w:rPr>
+              <w:t>Entidad no procesable</w:t>
+            </w:r>
+            <w:r>
+              <w:rPr>
+                <w:noProof/>
+              </w:rPr>
+              <w:t xml:space="preserve">. La sintaxis es correcta </w:t>
+            </w:r>
+            <w:r>
+              <w:rPr>
+                <w:noProof/>
+              </w:rPr>
+              <w:t>pero</w:t>
+            </w:r>
+            <w:r>
+              <w:rPr>
+                <w:noProof/>
+              </w:rPr>
+              <w:t xml:space="preserve"> el servidor</w:t>
+            </w:r>
+            <w:r>
+              <w:rPr>
+                <w:noProof/>
+              </w:rPr>
+              <w:t xml:space="preserve"> no pudo procesar las instrucciones contenidas</w:t>
+            </w:r>
+          </w:p>
+        </w:tc>
+      </w:tr>
+      <w:tr>
+        <w:tc>
+          <w:tcPr>
+            <w:tcW w:w="1271" w:type="dxa"/>
+          </w:tcPr>
+          <w:p>
+            <w:pPr>
+              <w:rPr>
+                <w:noProof/>
+              </w:rPr>
+            </w:pPr>
+            <w:r>
+              <w:rPr>
+                <w:noProof/>
+              </w:rPr>
+              <w:t>500</w:t>
+            </w:r>
+          </w:p>
+        </w:tc>
+        <w:tc>
+          <w:tcPr>
+            <w:tcW w:w="8789" w:type="dxa"/>
+          </w:tcPr>
+          <w:p>
+            <w:pPr>
+              <w:rPr>
+                <w:noProof/>
+              </w:rPr>
+            </w:pPr>
+            <w:r>
+              <w:rPr>
+                <w:noProof/>
+              </w:rPr>
+              <w:t>Error de servidor interno. Lo ideal es que no se vaya a devolver esto explícitamente, pero si algo se rompe inesperadamente, esto es lo que el usuario va a recibir.</w:t>
+            </w:r>
+          </w:p>
+        </w:tc>
+      </w:tr>
+    </w:tbl>
+    <w:p>
+      <w:pPr>
+        <w:rPr>
+          <w:noProof/>
+        </w:rPr>
+      </w:pPr>
+    </w:p>
+    <w:p>
+      <w:pPr>
+        <w:rPr>
+          <w:noProof/>
+        </w:rPr>
+      </w:pPr>
+      <w:r>
+        <w:rPr>
+          <w:noProof/>
+        </w:rPr>
+        <w:t>Respuestas en caso de error</w:t>
+      </w:r>
+    </w:p>
+    <w:tbl>
+      <w:tblPr>
+        <w:tblStyle w:val="TableGrid"/>
+        <w:tblW w:w="0" w:type="auto"/>
+        <w:tblLook w:val="04A0" w:firstRow="1" w:lastRow="0" w:firstColumn="1" w:lastColumn="0" w:noHBand="0" w:noVBand="1"/>
+      </w:tblPr>
+      <w:tblGrid>
+        <w:gridCol w:w="4768"/>
+        <w:gridCol w:w="4768"/>
+      </w:tblGrid>
+      <w:tr>
+        <w:tc>
+          <w:tcPr>
+            <w:tcW w:w="4768" w:type="dxa"/>
+          </w:tcPr>
+          <w:p>
+            <w:pPr>
+              <w:rPr>
+                <w:noProof/>
+              </w:rPr>
+            </w:pPr>
+            <w:r>
+              <w:rPr>
+                <w:noProof/>
+              </w:rPr>
+              <w:t>Parametro</w:t>
+            </w:r>
+          </w:p>
+        </w:tc>
+        <w:tc>
+          <w:tcPr>
+            <w:tcW w:w="4768" w:type="dxa"/>
+          </w:tcPr>
+          <w:p>
+            <w:pPr>
+              <w:rPr>
+                <w:noProof/>
+              </w:rPr>
+            </w:pPr>
+            <w:r>
+              <w:rPr>
+                <w:noProof/>
+              </w:rPr>
+              <w:t>Decripción</w:t>
+            </w:r>
+          </w:p>
+        </w:tc>
+      </w:tr>
+      <w:tr>
+        <w:tc>
+          <w:tcPr>
+            <w:tcW w:w="4768" w:type="dxa"/>
+          </w:tcPr>
+          <w:p>
+            <w:pPr>
+              <w:rPr>
+                <w:noProof/>
+              </w:rPr>
+            </w:pPr>
+            <w:r>
+              <w:rPr>
+                <w:noProof/>
+              </w:rPr>
+              <w:t>error</w:t>
+            </w:r>
+          </w:p>
+        </w:tc>
+        <w:tc>
+          <w:tcPr>
+            <w:tcW w:w="4768" w:type="dxa"/>
+          </w:tcPr>
+          <w:p>
+            <w:pPr>
+              <w:rPr>
+                <w:noProof/>
+              </w:rPr>
+            </w:pPr>
+            <w:r>
+              <w:rPr>
+                <w:noProof/>
+              </w:rPr>
+              <w:t>Descripción</w:t>
+            </w:r>
+          </w:p>
+        </w:tc>
+      </w:tr>
+      <w:tr>
+        <w:tc>
+          <w:tcPr>
+            <w:tcW w:w="4768" w:type="dxa"/>
+          </w:tcPr>
+          <w:p>
+            <w:pPr>
+              <w:rPr>
+                <w:noProof/>
+              </w:rPr>
+            </w:pPr>
+            <w:r>
+              <w:rPr>
+                <w:noProof/>
+              </w:rPr>
+              <w:t>code</w:t>
+            </w:r>
+          </w:p>
+        </w:tc>
+        <w:tc>
+          <w:tcPr>
+            <w:tcW w:w="4768" w:type="dxa"/>
+          </w:tcPr>
+          <w:p>
+            <w:pPr>
+              <w:rPr>
+                <w:noProof/>
+              </w:rPr>
+            </w:pPr>
+            <w:r>
+              <w:rPr>
+                <w:noProof/>
+              </w:rPr>
+              <w:t>Status code</w:t>
+            </w:r>
+            <w:bookmarkStart w:id="0" w:name="_GoBack"/>
+            <w:bookmarkEnd w:id="0"/>
+          </w:p>
+        </w:tc>
+      </w:tr>
+    </w:tbl>
+    <w:p>
+      <w:pPr>
+        <w:rPr>
+          <w:noProof/>
+        </w:rPr>
+      </w:pPr>
+    </w:p>
+    <w:p>
+      <w:pPr>
+        <w:rPr>
+          <w:noProof/>
+        </w:rPr>
+      </w:pPr>
+    </w:p>
+    <w:p>
+      <w:pPr>
+        <w:rPr>
+          <w:b/>
+          <w:noProof/>
+          <w:sz w:val="24"/>
+          <w:szCs w:val="24"/>
+        </w:rPr>
+      </w:pPr>
+      <w:r>
+        <w:rPr>
+          <w:b/>
+          <w:noProof/>
+          <w:sz w:val="24"/>
+          <w:szCs w:val="24"/>
+        </w:rPr>
         <w:t xml:space="preserve">Paquetes </w:t>
       </w:r>
       <w:r>
@@ -15217,8 +15964,6 @@
         </w:rPr>
         <w:t>terceros</w:t>
       </w:r>
-      <w:bookmarkStart w:id="0" w:name="_GoBack"/>
-      <w:bookmarkEnd w:id="0"/>
     </w:p>
     <w:p>
       <w:pPr>
@@ -15442,13 +16187,7 @@
         <w:rPr>
           <w:noProof/>
         </w:rPr>
-        <w:t>Lista todas las actividades</w:t>
-      </w:r>
-      <w:r>
-        <w:rPr>
-          <w:noProof/>
-        </w:rPr>
-        <w:t>:</w:t>
+        <w:t>Lista todas las actividades:</w:t>
       </w:r>
       <w:r>
         <w:rPr>
@@ -15469,6 +16208,7 @@
           <w:noProof/>
           <w:lang w:val="en-US"/>
         </w:rPr>
+        <w:lastRenderedPageBreak/>
         <mc:AlternateContent>
           <mc:Choice Requires="wps">
             <w:drawing>
@@ -15818,13 +16558,7 @@
         <w:rPr>
           <w:noProof/>
         </w:rPr>
-        <w:t>Filtrar la actividad por sus atributos</w:t>
-      </w:r>
-      <w:r>
-        <w:rPr>
-          <w:noProof/>
-        </w:rPr>
-        <w:t>:</w:t>
+        <w:t>Filtrar la actividad por sus atributos:</w:t>
       </w:r>
       <w:r>
         <w:rPr>
@@ -16732,7 +17466,6 @@
               <w:rPr>
                 <w:noProof/>
               </w:rPr>
-              <w:lastRenderedPageBreak/>
               <w:t>codigo</w:t>
             </w:r>
           </w:p>
@@ -16831,13 +17564,7 @@
         <w:rPr>
           <w:noProof/>
         </w:rPr>
-        <w:t>Personalizar cantidad de elementos por pagina</w:t>
-      </w:r>
-      <w:r>
-        <w:rPr>
-          <w:noProof/>
-        </w:rPr>
-        <w:t>:</w:t>
+        <w:t>Personalizar cantidad de elementos por pagina:</w:t>
       </w:r>
       <w:r>
         <w:rPr>
@@ -16932,21 +17659,7 @@
                                 <w:sz w:val="20"/>
                                 <w:szCs w:val="20"/>
                               </w:rPr>
-                              <w:t>pe</w:t>
-                            </w:r>
-                            <w:r>
-                              <w:rPr>
-                                <w:sz w:val="20"/>
-                                <w:szCs w:val="20"/>
-                              </w:rPr>
-                              <w:t>r</w:t>
-                            </w:r>
-                            <w:r>
-                              <w:rPr>
-                                <w:sz w:val="20"/>
-                                <w:szCs w:val="20"/>
-                              </w:rPr>
-                              <w:t>_page</w:t>
+                              <w:t>per_page</w:t>
                             </w:r>
                             <w:r>
                               <w:rPr>
@@ -17021,21 +17734,7 @@
                           <w:sz w:val="20"/>
                           <w:szCs w:val="20"/>
                         </w:rPr>
-                        <w:t>pe</w:t>
-                      </w:r>
-                      <w:r>
-                        <w:rPr>
-                          <w:sz w:val="20"/>
-                          <w:szCs w:val="20"/>
-                        </w:rPr>
-                        <w:t>r</w:t>
-                      </w:r>
-                      <w:r>
-                        <w:rPr>
-                          <w:sz w:val="20"/>
-                          <w:szCs w:val="20"/>
-                        </w:rPr>
-                        <w:t>_page</w:t>
+                        <w:t>per_page</w:t>
                       </w:r>
                       <w:r>
                         <w:rPr>
@@ -17277,19 +17976,7 @@
         <w:rPr>
           <w:noProof/>
         </w:rPr>
-        <w:t>Mostrar una actividad</w:t>
-      </w:r>
-      <w:r>
-        <w:rPr>
-          <w:noProof/>
-        </w:rPr>
-        <w:t>:</w:t>
-      </w:r>
-      <w:r>
-        <w:rPr>
-          <w:noProof/>
-        </w:rPr>
-        <w:t xml:space="preserve"> GET</w:t>
+        <w:t>Mostrar una actividad: GET</w:t>
       </w:r>
     </w:p>
     <w:p>
@@ -17441,6 +18128,7 @@
         <w:rPr>
           <w:noProof/>
         </w:rPr>
+        <w:lastRenderedPageBreak/>
         <w:t>Parámetros por URL</w:t>
       </w:r>
     </w:p>
@@ -17641,19 +18329,7 @@
         <w:rPr>
           <w:noProof/>
         </w:rPr>
-        <w:t>Crear</w:t>
-      </w:r>
-      <w:r>
-        <w:rPr>
-          <w:noProof/>
-        </w:rPr>
-        <w:t xml:space="preserve"> una actividad: </w:t>
-      </w:r>
-      <w:r>
-        <w:rPr>
-          <w:noProof/>
-        </w:rPr>
-        <w:t>POST</w:t>
+        <w:t>Crear una actividad: POST</w:t>
       </w:r>
     </w:p>
     <w:p>
@@ -18065,19 +18741,7 @@
         <w:rPr>
           <w:noProof/>
         </w:rPr>
-        <w:t xml:space="preserve">Actualizar </w:t>
-      </w:r>
-      <w:r>
-        <w:rPr>
-          <w:noProof/>
-        </w:rPr>
-        <w:t xml:space="preserve">una actividad: </w:t>
-      </w:r>
-      <w:r>
-        <w:rPr>
-          <w:noProof/>
-        </w:rPr>
-        <w:t>PUT</w:t>
+        <w:t>Actualizar una actividad: PUT</w:t>
       </w:r>
     </w:p>
     <w:p>
@@ -18474,7 +19138,6 @@
               <w:rPr>
                 <w:noProof/>
               </w:rPr>
-              <w:lastRenderedPageBreak/>
               <w:t>codigo</w:t>
             </w:r>
           </w:p>
@@ -18642,19 +19305,7 @@
         <w:rPr>
           <w:noProof/>
         </w:rPr>
-        <w:t xml:space="preserve">Eliminar </w:t>
-      </w:r>
-      <w:r>
-        <w:rPr>
-          <w:noProof/>
-        </w:rPr>
-        <w:t xml:space="preserve">una actividad: </w:t>
-      </w:r>
-      <w:r>
-        <w:rPr>
-          <w:noProof/>
-        </w:rPr>
-        <w:t>DELETE</w:t>
+        <w:t>Eliminar una actividad: DELETE</w:t>
       </w:r>
     </w:p>
     <w:p>
@@ -19097,6 +19748,7 @@
               <w:rPr>
                 <w:noProof/>
               </w:rPr>
+              <w:lastRenderedPageBreak/>
               <w:t>Parametro</w:t>
             </w:r>
           </w:p>
@@ -22499,6 +23151,7 @@
                 <w:szCs w:val="16"/>
                 <w:lang w:val="en-US"/>
               </w:rPr>
+              <w:lastRenderedPageBreak/>
               <w:t xml:space="preserve"> </w:t>
             </w:r>
             <w:r>
@@ -27766,7 +28419,7 @@
 </file>
 
 <file path=customXml/itemProps1.xml><?xml version="1.0" encoding="utf-8"?>
-<ds:datastoreItem xmlns:ds="http://schemas.openxmlformats.org/officeDocument/2006/customXml" ds:itemID="{C5AC5AE4-428F-4EA8-8E6E-35AD2F282345}">
+<ds:datastoreItem xmlns:ds="http://schemas.openxmlformats.org/officeDocument/2006/customXml" ds:itemID="{00E6ECF5-3942-41A2-8215-0C0D9E157F3C}">
   <ds:schemaRefs>
     <ds:schemaRef ds:uri="http://schemas.openxmlformats.org/officeDocument/2006/bibliography"/>
   </ds:schemaRefs>

</xml_diff>

<commit_message>
Cambio de Metodo a Modelo
</commit_message>
<xml_diff>
--- a/documentation/API doc.docx
+++ b/documentation/API doc.docx
@@ -15596,37 +15596,7 @@
               <w:rPr>
                 <w:noProof/>
               </w:rPr>
-              <w:t xml:space="preserve">Método no permitido. </w:t>
-            </w:r>
-            <w:r>
-              <w:rPr>
-                <w:noProof/>
-              </w:rPr>
-              <w:t xml:space="preserve">El verbo HTTP no es compatible con el </w:t>
-            </w:r>
-            <w:r>
-              <w:rPr>
-                <w:noProof/>
-              </w:rPr>
-              <w:t xml:space="preserve">endpoint </w:t>
-            </w:r>
-            <w:r>
-              <w:rPr>
-                <w:noProof/>
-              </w:rPr>
-              <w:t xml:space="preserve"> de URL </w:t>
-            </w:r>
-            <w:r>
-              <w:rPr>
-                <w:noProof/>
-              </w:rPr>
-              <w:t>de</w:t>
-            </w:r>
-            <w:r>
-              <w:rPr>
-                <w:noProof/>
-              </w:rPr>
-              <w:t xml:space="preserve"> la solicitud.</w:t>
+              <w:t>Método no permitido. El verbo HTTP no es compatible con el endpoint  de URL de la solicitud.</w:t>
             </w:r>
           </w:p>
         </w:tc>
@@ -15714,25 +15684,7 @@
               <w:rPr>
                 <w:noProof/>
               </w:rPr>
-              <w:t xml:space="preserve">. La sintaxis es correcta </w:t>
-            </w:r>
-            <w:r>
-              <w:rPr>
-                <w:noProof/>
-              </w:rPr>
-              <w:t>pero</w:t>
-            </w:r>
-            <w:r>
-              <w:rPr>
-                <w:noProof/>
-              </w:rPr>
-              <w:t xml:space="preserve"> el servidor</w:t>
-            </w:r>
-            <w:r>
-              <w:rPr>
-                <w:noProof/>
-              </w:rPr>
-              <w:t xml:space="preserve"> no pudo procesar las instrucciones contenidas</w:t>
+              <w:t>. La sintaxis es correcta pero el servidor no pudo procesar las instrucciones contenidas</w:t>
             </w:r>
           </w:p>
         </w:tc>
@@ -15917,8 +15869,6 @@
               </w:rPr>
               <w:t>Status code</w:t>
             </w:r>
-            <w:bookmarkStart w:id="0" w:name="_GoBack"/>
-            <w:bookmarkEnd w:id="0"/>
           </w:p>
         </w:tc>
       </w:tr>
@@ -16101,7 +16051,7 @@
           <w:sz w:val="32"/>
           <w:szCs w:val="32"/>
         </w:rPr>
-        <w:t>METODOS</w:t>
+        <w:t>MODELOS</w:t>
       </w:r>
     </w:p>
     <w:p>
@@ -16113,6 +16063,8 @@
           <w:szCs w:val="28"/>
         </w:rPr>
       </w:pPr>
+      <w:bookmarkStart w:id="0" w:name="_GoBack"/>
+      <w:bookmarkEnd w:id="0"/>
     </w:p>
     <w:p>
       <w:pPr>
@@ -28419,7 +28371,7 @@
 </file>
 
 <file path=customXml/itemProps1.xml><?xml version="1.0" encoding="utf-8"?>
-<ds:datastoreItem xmlns:ds="http://schemas.openxmlformats.org/officeDocument/2006/customXml" ds:itemID="{00E6ECF5-3942-41A2-8215-0C0D9E157F3C}">
+<ds:datastoreItem xmlns:ds="http://schemas.openxmlformats.org/officeDocument/2006/customXml" ds:itemID="{595D8D18-C09B-4C53-BC71-7740A6CCBAEE}">
   <ds:schemaRefs>
     <ds:schemaRef ds:uri="http://schemas.openxmlformats.org/officeDocument/2006/bibliography"/>
   </ds:schemaRefs>

</xml_diff>

<commit_message>
Retornando html y redirecciones cuando sea requerido en la version web de la app
</commit_message>
<xml_diff>
--- a/documentation/API doc.docx
+++ b/documentation/API doc.docx
@@ -11,6 +11,8 @@
           <w:szCs w:val="28"/>
         </w:rPr>
       </w:pPr>
+      <w:bookmarkStart w:id="0" w:name="_GoBack"/>
+      <w:bookmarkEnd w:id="0"/>
       <w:r>
         <w:rPr>
           <w:noProof/>
@@ -29780,13 +29782,7 @@
               <w:rPr>
                 <w:noProof/>
               </w:rPr>
-              <w:t xml:space="preserve"> </w:t>
-            </w:r>
-            <w:r>
-              <w:rPr>
-                <w:noProof/>
-              </w:rPr>
-              <w:t>item presupuestario</w:t>
+              <w:t xml:space="preserve"> item presupuestario</w:t>
             </w:r>
           </w:p>
         </w:tc>
@@ -29896,13 +29892,7 @@
               <w:rPr>
                 <w:noProof/>
               </w:rPr>
-              <w:t xml:space="preserve"> del </w:t>
-            </w:r>
-            <w:r>
-              <w:rPr>
-                <w:noProof/>
-              </w:rPr>
-              <w:t>item presupuestario</w:t>
+              <w:t xml:space="preserve"> del item presupuestario</w:t>
             </w:r>
           </w:p>
         </w:tc>
@@ -29965,13 +29955,7 @@
               <w:rPr>
                 <w:noProof/>
               </w:rPr>
-              <w:t xml:space="preserve"> del </w:t>
-            </w:r>
-            <w:r>
-              <w:rPr>
-                <w:noProof/>
-              </w:rPr>
-              <w:t>item presupuestario</w:t>
+              <w:t xml:space="preserve"> del item presupuestario</w:t>
             </w:r>
           </w:p>
         </w:tc>
@@ -30034,13 +30018,7 @@
               <w:rPr>
                 <w:noProof/>
               </w:rPr>
-              <w:t xml:space="preserve"> </w:t>
-            </w:r>
-            <w:r>
-              <w:rPr>
-                <w:noProof/>
-              </w:rPr>
-              <w:t>item presupuestario</w:t>
+              <w:t xml:space="preserve"> item presupuestario</w:t>
             </w:r>
           </w:p>
         </w:tc>
@@ -30240,21 +30218,7 @@
           <w:noProof/>
           <w:u w:val="single"/>
         </w:rPr>
-        <w:t xml:space="preserve">Los </w:t>
-      </w:r>
-      <w:r>
-        <w:rPr>
-          <w:noProof/>
-          <w:u w:val="single"/>
-        </w:rPr>
-        <w:t>programas</w:t>
-      </w:r>
-      <w:r>
-        <w:rPr>
-          <w:noProof/>
-          <w:u w:val="single"/>
-        </w:rPr>
-        <w:t xml:space="preserve"> presupuestarios</w:t>
+        <w:t>Los programas presupuestarios</w:t>
       </w:r>
     </w:p>
     <w:p>
@@ -33455,13 +33419,7 @@
               <w:rPr>
                 <w:noProof/>
               </w:rPr>
-              <w:t>Identificador de</w:t>
-            </w:r>
-            <w:r>
-              <w:rPr>
-                <w:noProof/>
-              </w:rPr>
-              <w:t xml:space="preserve"> la actividad a sincronizar</w:t>
+              <w:t>Identificador de la actividad a sincronizar</w:t>
             </w:r>
           </w:p>
         </w:tc>
@@ -33500,19 +33458,7 @@
         <w:rPr>
           <w:noProof/>
         </w:rPr>
-        <w:t>Eliminar</w:t>
-      </w:r>
-      <w:r>
-        <w:rPr>
-          <w:noProof/>
-        </w:rPr>
-        <w:t xml:space="preserve"> actividad de un programa: </w:t>
-      </w:r>
-      <w:r>
-        <w:rPr>
-          <w:noProof/>
-        </w:rPr>
-        <w:t>DELETE</w:t>
+        <w:t>Eliminar actividad de un programa: DELETE</w:t>
       </w:r>
     </w:p>
     <w:p>
@@ -33946,13 +33892,7 @@
               <w:rPr>
                 <w:noProof/>
               </w:rPr>
-              <w:t>Identificador de la actividad</w:t>
-            </w:r>
-            <w:r>
-              <w:rPr>
-                <w:noProof/>
-              </w:rPr>
-              <w:t xml:space="preserve"> a </w:t>
+              <w:t xml:space="preserve">Identificador de la actividad a </w:t>
             </w:r>
             <w:r>
               <w:rPr>
@@ -34679,17 +34619,7 @@
                 <w:szCs w:val="20"/>
                 <w:lang w:eastAsia="es-EC"/>
               </w:rPr>
-              <w:t>programs/identificador</w:t>
-            </w:r>
-            <w:r>
-              <w:rPr>
-                <w:rFonts w:ascii="Courier New" w:eastAsia="Times New Roman" w:hAnsi="Courier New" w:cs="Courier New"/>
-                <w:color w:val="000000"/>
-                <w:sz w:val="20"/>
-                <w:szCs w:val="20"/>
-                <w:lang w:eastAsia="es-EC"/>
-              </w:rPr>
-              <w:t>/activities</w:t>
+              <w:t>programs/identificador/activities</w:t>
             </w:r>
           </w:p>
         </w:tc>
@@ -34788,43 +34718,7 @@
         <w:rPr>
           <w:noProof/>
         </w:rPr>
-        <w:t xml:space="preserve">Lista </w:t>
-      </w:r>
-      <w:r>
-        <w:rPr>
-          <w:noProof/>
-        </w:rPr>
-        <w:t>todas</w:t>
-      </w:r>
-      <w:r>
-        <w:rPr>
-          <w:noProof/>
-        </w:rPr>
-        <w:t xml:space="preserve"> l</w:t>
-      </w:r>
-      <w:r>
-        <w:rPr>
-          <w:noProof/>
-        </w:rPr>
-        <w:t>a</w:t>
-      </w:r>
-      <w:r>
-        <w:rPr>
-          <w:noProof/>
-        </w:rPr>
-        <w:t xml:space="preserve">s </w:t>
-      </w:r>
-      <w:r>
-        <w:rPr>
-          <w:noProof/>
-        </w:rPr>
-        <w:t>partidas</w:t>
-      </w:r>
-      <w:r>
-        <w:rPr>
-          <w:noProof/>
-        </w:rPr>
-        <w:t>: GET</w:t>
+        <w:t>Lista todas las partidas: GET</w:t>
       </w:r>
     </w:p>
     <w:p>
@@ -35023,19 +34917,7 @@
         <w:rPr>
           <w:noProof/>
         </w:rPr>
-        <w:t>Mostrar u</w:t>
-      </w:r>
-      <w:r>
-        <w:rPr>
-          <w:noProof/>
-        </w:rPr>
-        <w:t>na partida</w:t>
-      </w:r>
-      <w:r>
-        <w:rPr>
-          <w:noProof/>
-        </w:rPr>
-        <w:t>: GET</w:t>
+        <w:t>Mostrar una partida: GET</w:t>
       </w:r>
     </w:p>
     <w:p>
@@ -35118,37 +35000,7 @@
                                 <w:szCs w:val="20"/>
                                 <w:lang w:eastAsia="es-EC"/>
                               </w:rPr>
-                              <w:t>partidas</w:t>
-                            </w:r>
-                            <w:r>
-                              <w:rPr>
-                                <w:rFonts w:ascii="Courier New" w:eastAsia="Times New Roman" w:hAnsi="Courier New" w:cs="Courier New"/>
-                                <w:color w:val="000000"/>
-                                <w:sz w:val="20"/>
-                                <w:szCs w:val="20"/>
-                                <w:lang w:eastAsia="es-EC"/>
-                              </w:rPr>
-                              <w:t>/{</w:t>
-                            </w:r>
-                            <w:r>
-                              <w:rPr>
-                                <w:rFonts w:ascii="Courier New" w:eastAsia="Times New Roman" w:hAnsi="Courier New" w:cs="Courier New"/>
-                                <w:color w:val="000000"/>
-                                <w:sz w:val="20"/>
-                                <w:szCs w:val="20"/>
-                                <w:lang w:eastAsia="es-EC"/>
-                              </w:rPr>
-                              <w:t>partida</w:t>
-                            </w:r>
-                            <w:r>
-                              <w:rPr>
-                                <w:rFonts w:ascii="Courier New" w:eastAsia="Times New Roman" w:hAnsi="Courier New" w:cs="Courier New"/>
-                                <w:color w:val="000000"/>
-                                <w:sz w:val="20"/>
-                                <w:szCs w:val="20"/>
-                                <w:lang w:eastAsia="es-EC"/>
-                              </w:rPr>
-                              <w:t>}</w:t>
+                              <w:t>partidas/{partida}</w:t>
                             </w:r>
                           </w:p>
                         </w:txbxContent>
@@ -35196,37 +35048,7 @@
                           <w:szCs w:val="20"/>
                           <w:lang w:eastAsia="es-EC"/>
                         </w:rPr>
-                        <w:t>partidas</w:t>
-                      </w:r>
-                      <w:r>
-                        <w:rPr>
-                          <w:rFonts w:ascii="Courier New" w:eastAsia="Times New Roman" w:hAnsi="Courier New" w:cs="Courier New"/>
-                          <w:color w:val="000000"/>
-                          <w:sz w:val="20"/>
-                          <w:szCs w:val="20"/>
-                          <w:lang w:eastAsia="es-EC"/>
-                        </w:rPr>
-                        <w:t>/{</w:t>
-                      </w:r>
-                      <w:r>
-                        <w:rPr>
-                          <w:rFonts w:ascii="Courier New" w:eastAsia="Times New Roman" w:hAnsi="Courier New" w:cs="Courier New"/>
-                          <w:color w:val="000000"/>
-                          <w:sz w:val="20"/>
-                          <w:szCs w:val="20"/>
-                          <w:lang w:eastAsia="es-EC"/>
-                        </w:rPr>
-                        <w:t>partida</w:t>
-                      </w:r>
-                      <w:r>
-                        <w:rPr>
-                          <w:rFonts w:ascii="Courier New" w:eastAsia="Times New Roman" w:hAnsi="Courier New" w:cs="Courier New"/>
-                          <w:color w:val="000000"/>
-                          <w:sz w:val="20"/>
-                          <w:szCs w:val="20"/>
-                          <w:lang w:eastAsia="es-EC"/>
-                        </w:rPr>
-                        <w:t>}</w:t>
+                        <w:t>partidas/{partida}</w:t>
                       </w:r>
                     </w:p>
                   </w:txbxContent>
@@ -35356,13 +35178,7 @@
               <w:rPr>
                 <w:noProof/>
               </w:rPr>
-              <w:t>partida</w:t>
-            </w:r>
-            <w:r>
-              <w:rPr>
-                <w:noProof/>
-              </w:rPr>
-              <w:t xml:space="preserve"> (url)</w:t>
+              <w:t>partida (url)</w:t>
             </w:r>
           </w:p>
         </w:tc>
@@ -35416,13 +35232,7 @@
               <w:rPr>
                 <w:noProof/>
               </w:rPr>
-              <w:t>Identificador de</w:t>
-            </w:r>
-            <w:r>
-              <w:rPr>
-                <w:noProof/>
-              </w:rPr>
-              <w:t xml:space="preserve"> la partida</w:t>
+              <w:t>Identificador de la partida</w:t>
             </w:r>
           </w:p>
         </w:tc>
@@ -35510,43 +35320,7 @@
         <w:rPr>
           <w:noProof/>
         </w:rPr>
-        <w:t xml:space="preserve">Lista </w:t>
-      </w:r>
-      <w:r>
-        <w:rPr>
-          <w:noProof/>
-        </w:rPr>
-        <w:t>todos</w:t>
-      </w:r>
-      <w:r>
-        <w:rPr>
-          <w:noProof/>
-        </w:rPr>
-        <w:t xml:space="preserve"> l</w:t>
-      </w:r>
-      <w:r>
-        <w:rPr>
-          <w:noProof/>
-        </w:rPr>
-        <w:t>o</w:t>
-      </w:r>
-      <w:r>
-        <w:rPr>
-          <w:noProof/>
-        </w:rPr>
-        <w:t xml:space="preserve">s </w:t>
-      </w:r>
-      <w:r>
-        <w:rPr>
-          <w:noProof/>
-        </w:rPr>
-        <w:t>usuarios</w:t>
-      </w:r>
-      <w:r>
-        <w:rPr>
-          <w:noProof/>
-        </w:rPr>
-        <w:t>: GET</w:t>
+        <w:t>Lista todos los usuarios: GET</w:t>
       </w:r>
     </w:p>
     <w:p>
@@ -36175,7 +35949,19 @@
         <w:rPr>
           <w:noProof/>
         </w:rPr>
-        <w:t>Crear un area: POST</w:t>
+        <w:t xml:space="preserve">Crear un </w:t>
+      </w:r>
+      <w:r>
+        <w:rPr>
+          <w:noProof/>
+        </w:rPr>
+        <w:t>usuario</w:t>
+      </w:r>
+      <w:r>
+        <w:rPr>
+          <w:noProof/>
+        </w:rPr>
+        <w:t>: POST</w:t>
       </w:r>
     </w:p>
     <w:p>
@@ -36257,7 +36043,7 @@
                                 <w:szCs w:val="20"/>
                                 <w:lang w:eastAsia="es-EC"/>
                               </w:rPr>
-                              <w:t>areas</w:t>
+                              <w:t>users</w:t>
                             </w:r>
                           </w:p>
                         </w:txbxContent>
@@ -36305,7 +36091,7 @@
                           <w:szCs w:val="20"/>
                           <w:lang w:eastAsia="es-EC"/>
                         </w:rPr>
-                        <w:t>areas</w:t>
+                        <w:t>users</w:t>
                       </w:r>
                     </w:p>
                   </w:txbxContent>
@@ -36495,7 +36281,13 @@
               <w:rPr>
                 <w:noProof/>
               </w:rPr>
-              <w:t>Nombre del area</w:t>
+              <w:t>Nombre de</w:t>
+            </w:r>
+            <w:r>
+              <w:rPr>
+                <w:noProof/>
+              </w:rPr>
+              <w:t xml:space="preserve"> usuario</w:t>
             </w:r>
           </w:p>
         </w:tc>
@@ -36515,7 +36307,7 @@
               <w:rPr>
                 <w:noProof/>
               </w:rPr>
-              <w:t>codigo</w:t>
+              <w:t>correo</w:t>
             </w:r>
           </w:p>
         </w:tc>
@@ -36569,7 +36361,161 @@
               <w:rPr>
                 <w:noProof/>
               </w:rPr>
-              <w:t>Código del area</w:t>
+              <w:t>C</w:t>
+            </w:r>
+            <w:r>
+              <w:rPr>
+                <w:noProof/>
+              </w:rPr>
+              <w:t>orreo electrónico válido del usuaio</w:t>
+            </w:r>
+          </w:p>
+        </w:tc>
+      </w:tr>
+      <w:tr>
+        <w:tc>
+          <w:tcPr>
+            <w:tcW w:w="2384" w:type="dxa"/>
+          </w:tcPr>
+          <w:p>
+            <w:pPr>
+              <w:rPr>
+                <w:noProof/>
+              </w:rPr>
+            </w:pPr>
+            <w:r>
+              <w:rPr>
+                <w:noProof/>
+              </w:rPr>
+              <w:t>password</w:t>
+            </w:r>
+          </w:p>
+        </w:tc>
+        <w:tc>
+          <w:tcPr>
+            <w:tcW w:w="1013" w:type="dxa"/>
+          </w:tcPr>
+          <w:p>
+            <w:pPr>
+              <w:rPr>
+                <w:noProof/>
+              </w:rPr>
+            </w:pPr>
+            <w:r>
+              <w:rPr>
+                <w:noProof/>
+              </w:rPr>
+              <w:t>string</w:t>
+            </w:r>
+          </w:p>
+        </w:tc>
+        <w:tc>
+          <w:tcPr>
+            <w:tcW w:w="1418" w:type="dxa"/>
+          </w:tcPr>
+          <w:p>
+            <w:pPr>
+              <w:rPr>
+                <w:noProof/>
+              </w:rPr>
+            </w:pPr>
+            <w:r>
+              <w:rPr>
+                <w:noProof/>
+              </w:rPr>
+              <w:t>Si</w:t>
+            </w:r>
+          </w:p>
+        </w:tc>
+        <w:tc>
+          <w:tcPr>
+            <w:tcW w:w="4721" w:type="dxa"/>
+          </w:tcPr>
+          <w:p>
+            <w:pPr>
+              <w:rPr>
+                <w:noProof/>
+              </w:rPr>
+            </w:pPr>
+            <w:r>
+              <w:rPr>
+                <w:noProof/>
+              </w:rPr>
+              <w:t>Contraseña para inicio de sesión</w:t>
+            </w:r>
+          </w:p>
+        </w:tc>
+      </w:tr>
+      <w:tr>
+        <w:tc>
+          <w:tcPr>
+            <w:tcW w:w="2384" w:type="dxa"/>
+          </w:tcPr>
+          <w:p>
+            <w:pPr>
+              <w:rPr>
+                <w:noProof/>
+              </w:rPr>
+            </w:pPr>
+            <w:r>
+              <w:rPr>
+                <w:noProof/>
+              </w:rPr>
+              <w:t>password_confirmation</w:t>
+            </w:r>
+          </w:p>
+        </w:tc>
+        <w:tc>
+          <w:tcPr>
+            <w:tcW w:w="1013" w:type="dxa"/>
+          </w:tcPr>
+          <w:p>
+            <w:pPr>
+              <w:rPr>
+                <w:noProof/>
+              </w:rPr>
+            </w:pPr>
+            <w:r>
+              <w:rPr>
+                <w:noProof/>
+              </w:rPr>
+              <w:t>string</w:t>
+            </w:r>
+          </w:p>
+        </w:tc>
+        <w:tc>
+          <w:tcPr>
+            <w:tcW w:w="1418" w:type="dxa"/>
+          </w:tcPr>
+          <w:p>
+            <w:pPr>
+              <w:rPr>
+                <w:noProof/>
+              </w:rPr>
+            </w:pPr>
+            <w:r>
+              <w:rPr>
+                <w:noProof/>
+              </w:rPr>
+              <w:t>Si</w:t>
+            </w:r>
+          </w:p>
+        </w:tc>
+        <w:tc>
+          <w:tcPr>
+            <w:tcW w:w="4721" w:type="dxa"/>
+          </w:tcPr>
+          <w:p>
+            <w:pPr>
+              <w:rPr>
+                <w:noProof/>
+              </w:rPr>
+            </w:pPr>
+            <w:r>
+              <w:rPr>
+                <w:noProof/>
+              </w:rPr>
+              <w:t>Confirmar la contraseña</w:t>
             </w:r>
           </w:p>
         </w:tc>
@@ -36799,6 +36745,7 @@
         <w:rPr>
           <w:noProof/>
         </w:rPr>
+        <w:lastRenderedPageBreak/>
         <w:t xml:space="preserve">Parámetros </w:t>
       </w:r>
       <w:r>
@@ -36913,7 +36860,6 @@
               <w:rPr>
                 <w:noProof/>
               </w:rPr>
-              <w:lastRenderedPageBreak/>
               <w:t>nombre</w:t>
             </w:r>
           </w:p>
@@ -38582,6 +38528,7 @@
               <w:rPr>
                 <w:noProof/>
               </w:rPr>
+              <w:lastRenderedPageBreak/>
               <w:t>HATEOAS</w:t>
             </w:r>
           </w:p>
@@ -38720,7 +38667,6 @@
                 <w:noProof/>
                 <w:shd w:val="clear" w:color="auto" w:fill="FFFFFF" w:themeFill="background1"/>
               </w:rPr>
-              <w:lastRenderedPageBreak/>
               <w:t>data.</w:t>
             </w:r>
             <w:r>
@@ -44457,8 +44403,6 @@
               </w:rPr>
               <w:t xml:space="preserve">api/users/{user}                             </w:t>
             </w:r>
-            <w:bookmarkStart w:id="0" w:name="_GoBack"/>
-            <w:bookmarkEnd w:id="0"/>
           </w:p>
         </w:tc>
         <w:tc>
@@ -44548,13 +44492,15 @@
                 <w:noProof/>
                 <w:sz w:val="16"/>
                 <w:szCs w:val="16"/>
-              </w:rPr>
-            </w:pPr>
-            <w:r>
-              <w:rPr>
-                <w:noProof/>
-                <w:sz w:val="16"/>
-                <w:szCs w:val="16"/>
+                <w:highlight w:val="green"/>
+              </w:rPr>
+            </w:pPr>
+            <w:r>
+              <w:rPr>
+                <w:noProof/>
+                <w:sz w:val="16"/>
+                <w:szCs w:val="16"/>
+                <w:highlight w:val="green"/>
               </w:rPr>
               <w:t xml:space="preserve">POST       </w:t>
             </w:r>
@@ -44571,13 +44517,15 @@
                 <w:noProof/>
                 <w:sz w:val="16"/>
                 <w:szCs w:val="16"/>
-              </w:rPr>
-            </w:pPr>
-            <w:r>
-              <w:rPr>
-                <w:noProof/>
-                <w:sz w:val="16"/>
-                <w:szCs w:val="16"/>
+                <w:highlight w:val="green"/>
+              </w:rPr>
+            </w:pPr>
+            <w:r>
+              <w:rPr>
+                <w:noProof/>
+                <w:sz w:val="16"/>
+                <w:szCs w:val="16"/>
+                <w:highlight w:val="green"/>
               </w:rPr>
               <w:t xml:space="preserve">api/users                                     </w:t>
             </w:r>
@@ -47131,7 +47079,7 @@
 </file>
 
 <file path=customXml/itemProps1.xml><?xml version="1.0" encoding="utf-8"?>
-<ds:datastoreItem xmlns:ds="http://schemas.openxmlformats.org/officeDocument/2006/customXml" ds:itemID="{F40D09CF-669D-4804-8EC3-0E7994EE72E6}">
+<ds:datastoreItem xmlns:ds="http://schemas.openxmlformats.org/officeDocument/2006/customXml" ds:itemID="{E4864DC9-9574-4F0E-89AA-F03190921319}">
   <ds:schemaRefs>
     <ds:schemaRef ds:uri="http://schemas.openxmlformats.org/officeDocument/2006/bibliography"/>
   </ds:schemaRefs>

</xml_diff>

<commit_message>
Registro de las rutas de passport para oauth
</commit_message>
<xml_diff>
--- a/documentation/API doc.docx
+++ b/documentation/API doc.docx
@@ -11,8 +11,6 @@
           <w:szCs w:val="28"/>
         </w:rPr>
       </w:pPr>
-      <w:bookmarkStart w:id="0" w:name="_GoBack"/>
-      <w:bookmarkEnd w:id="0"/>
       <w:r>
         <w:rPr>
           <w:noProof/>
@@ -263,32 +261,19 @@
                                 <w:shd w:val="clear" w:color="auto" w:fill="FEFCF5"/>
                                 <w:lang w:eastAsia="es-EC"/>
                               </w:rPr>
-                              <w:t xml:space="preserve"> </w:t>
-                            </w:r>
-                            <w:proofErr w:type="gramStart"/>
-                            <w:r>
-                              <w:rPr>
-                                <w:rFonts w:ascii="Courier New" w:eastAsia="Times New Roman" w:hAnsi="Courier New" w:cs="Courier New"/>
-                                <w:color w:val="000000"/>
+                              <w:t xml:space="preserve"> render</w:t>
+                            </w:r>
+                            <w:r>
+                              <w:rPr>
+                                <w:rFonts w:ascii="Courier New" w:eastAsia="Times New Roman" w:hAnsi="Courier New" w:cs="Courier New"/>
+                                <w:color w:val="8000FF"/>
                                 <w:sz w:val="20"/>
                                 <w:szCs w:val="20"/>
                                 <w:shd w:val="clear" w:color="auto" w:fill="FEFCF5"/>
                                 <w:lang w:eastAsia="es-EC"/>
                               </w:rPr>
-                              <w:t>render</w:t>
-                            </w:r>
-                            <w:r>
-                              <w:rPr>
-                                <w:rFonts w:ascii="Courier New" w:eastAsia="Times New Roman" w:hAnsi="Courier New" w:cs="Courier New"/>
-                                <w:color w:val="8000FF"/>
-                                <w:sz w:val="20"/>
-                                <w:szCs w:val="20"/>
-                                <w:shd w:val="clear" w:color="auto" w:fill="FEFCF5"/>
-                                <w:lang w:eastAsia="es-EC"/>
-                              </w:rPr>
                               <w:t>(</w:t>
                             </w:r>
-                            <w:proofErr w:type="gramEnd"/>
                             <w:r>
                               <w:rPr>
                                 <w:rFonts w:ascii="Courier New" w:eastAsia="Times New Roman" w:hAnsi="Courier New" w:cs="Courier New"/>
@@ -527,32 +512,19 @@
                           <w:shd w:val="clear" w:color="auto" w:fill="FEFCF5"/>
                           <w:lang w:eastAsia="es-EC"/>
                         </w:rPr>
-                        <w:t xml:space="preserve"> </w:t>
-                      </w:r>
-                      <w:proofErr w:type="gramStart"/>
-                      <w:r>
-                        <w:rPr>
-                          <w:rFonts w:ascii="Courier New" w:eastAsia="Times New Roman" w:hAnsi="Courier New" w:cs="Courier New"/>
-                          <w:color w:val="000000"/>
+                        <w:t xml:space="preserve"> render</w:t>
+                      </w:r>
+                      <w:r>
+                        <w:rPr>
+                          <w:rFonts w:ascii="Courier New" w:eastAsia="Times New Roman" w:hAnsi="Courier New" w:cs="Courier New"/>
+                          <w:color w:val="8000FF"/>
                           <w:sz w:val="20"/>
                           <w:szCs w:val="20"/>
                           <w:shd w:val="clear" w:color="auto" w:fill="FEFCF5"/>
                           <w:lang w:eastAsia="es-EC"/>
                         </w:rPr>
-                        <w:t>render</w:t>
-                      </w:r>
-                      <w:r>
-                        <w:rPr>
-                          <w:rFonts w:ascii="Courier New" w:eastAsia="Times New Roman" w:hAnsi="Courier New" w:cs="Courier New"/>
-                          <w:color w:val="8000FF"/>
-                          <w:sz w:val="20"/>
-                          <w:szCs w:val="20"/>
-                          <w:shd w:val="clear" w:color="auto" w:fill="FEFCF5"/>
-                          <w:lang w:eastAsia="es-EC"/>
-                        </w:rPr>
                         <w:t>(</w:t>
                       </w:r>
-                      <w:proofErr w:type="gramEnd"/>
                       <w:r>
                         <w:rPr>
                           <w:rFonts w:ascii="Courier New" w:eastAsia="Times New Roman" w:hAnsi="Courier New" w:cs="Courier New"/>
@@ -3760,7 +3732,6 @@
                               <w:t xml:space="preserve"> </w:t>
                             </w:r>
                             <w:proofErr w:type="spellStart"/>
-                            <w:proofErr w:type="gramStart"/>
                             <w:r>
                               <w:rPr>
                                 <w:rFonts w:ascii="Courier New" w:eastAsia="Times New Roman" w:hAnsi="Courier New" w:cs="Courier New"/>
@@ -3785,7 +3756,6 @@
                               <w:t>(</w:t>
                             </w:r>
                             <w:proofErr w:type="spellStart"/>
-                            <w:proofErr w:type="gramEnd"/>
                             <w:r>
                               <w:rPr>
                                 <w:rFonts w:ascii="Courier New" w:eastAsia="Times New Roman" w:hAnsi="Courier New" w:cs="Courier New"/>
@@ -5004,7 +4974,6 @@
                               <w:t>deleted_at</w:t>
                             </w:r>
                             <w:proofErr w:type="spellEnd"/>
-                            <w:proofErr w:type="gramStart"/>
                             <w:r>
                               <w:rPr>
                                 <w:rFonts w:ascii="Courier New" w:eastAsia="Times New Roman" w:hAnsi="Courier New" w:cs="Courier New"/>
@@ -5038,7 +5007,6 @@
                               </w:rPr>
                               <w:t>?</w:t>
                             </w:r>
-                            <w:proofErr w:type="gramEnd"/>
                             <w:r>
                               <w:rPr>
                                 <w:rFonts w:ascii="Courier New" w:eastAsia="Times New Roman" w:hAnsi="Courier New" w:cs="Courier New"/>
@@ -5132,9 +5100,9 @@
                                 <w:shd w:val="clear" w:color="auto" w:fill="FEFCF5"/>
                                 <w:lang w:eastAsia="es-EC"/>
                               </w:rPr>
-                              <w:t>deleted_</w:t>
-                            </w:r>
-                            <w:proofErr w:type="gramStart"/>
+                              <w:t>deleted_at</w:t>
+                            </w:r>
+                            <w:proofErr w:type="spellEnd"/>
                             <w:r>
                               <w:rPr>
                                 <w:rFonts w:ascii="Courier New" w:eastAsia="Times New Roman" w:hAnsi="Courier New" w:cs="Courier New"/>
@@ -5144,18 +5112,6 @@
                                 <w:shd w:val="clear" w:color="auto" w:fill="FEFCF5"/>
                                 <w:lang w:eastAsia="es-EC"/>
                               </w:rPr>
-                              <w:t>at</w:t>
-                            </w:r>
-                            <w:proofErr w:type="spellEnd"/>
-                            <w:r>
-                              <w:rPr>
-                                <w:rFonts w:ascii="Courier New" w:eastAsia="Times New Roman" w:hAnsi="Courier New" w:cs="Courier New"/>
-                                <w:color w:val="000000"/>
-                                <w:sz w:val="18"/>
-                                <w:szCs w:val="18"/>
-                                <w:shd w:val="clear" w:color="auto" w:fill="FEFCF5"/>
-                                <w:lang w:eastAsia="es-EC"/>
-                              </w:rPr>
                               <w:t xml:space="preserve"> </w:t>
                             </w:r>
                             <w:r>
@@ -5169,7 +5125,6 @@
                               </w:rPr>
                               <w:t>:</w:t>
                             </w:r>
-                            <w:proofErr w:type="gramEnd"/>
                             <w:r>
                               <w:rPr>
                                 <w:rFonts w:ascii="Courier New" w:eastAsia="Times New Roman" w:hAnsi="Courier New" w:cs="Courier New"/>
@@ -5542,7 +5497,6 @@
                               <w:t xml:space="preserve"> </w:t>
                             </w:r>
                             <w:proofErr w:type="spellStart"/>
-                            <w:proofErr w:type="gramStart"/>
                             <w:r>
                               <w:rPr>
                                 <w:rFonts w:ascii="Courier New" w:eastAsia="Times New Roman" w:hAnsi="Courier New" w:cs="Courier New"/>
@@ -5566,7 +5520,6 @@
                               </w:rPr>
                               <w:t>(</w:t>
                             </w:r>
-                            <w:proofErr w:type="gramEnd"/>
                             <w:r>
                               <w:rPr>
                                 <w:rFonts w:ascii="Courier New" w:eastAsia="Times New Roman" w:hAnsi="Courier New" w:cs="Courier New"/>
@@ -5844,7 +5797,6 @@
                               <w:t>'</w:t>
                             </w:r>
                             <w:proofErr w:type="spellStart"/>
-                            <w:proofErr w:type="gramStart"/>
                             <w:r>
                               <w:rPr>
                                 <w:rFonts w:ascii="Courier New" w:eastAsia="Times New Roman" w:hAnsi="Courier New" w:cs="Courier New"/>
@@ -5857,7 +5809,6 @@
                               <w:t>area.departments</w:t>
                             </w:r>
                             <w:proofErr w:type="spellEnd"/>
-                            <w:proofErr w:type="gramEnd"/>
                             <w:r>
                               <w:rPr>
                                 <w:rFonts w:ascii="Courier New" w:eastAsia="Times New Roman" w:hAnsi="Courier New" w:cs="Courier New"/>
@@ -5974,7 +5925,6 @@
                               <w:t xml:space="preserve"> </w:t>
                             </w:r>
                             <w:proofErr w:type="spellStart"/>
-                            <w:proofErr w:type="gramStart"/>
                             <w:r>
                               <w:rPr>
                                 <w:rFonts w:ascii="Courier New" w:eastAsia="Times New Roman" w:hAnsi="Courier New" w:cs="Courier New"/>
@@ -5998,7 +5948,6 @@
                               </w:rPr>
                               <w:t>(</w:t>
                             </w:r>
-                            <w:proofErr w:type="gramEnd"/>
                             <w:r>
                               <w:rPr>
                                 <w:rFonts w:ascii="Courier New" w:eastAsia="Times New Roman" w:hAnsi="Courier New" w:cs="Courier New"/>
@@ -6368,7 +6317,6 @@
                         <w:t xml:space="preserve"> </w:t>
                       </w:r>
                       <w:proofErr w:type="spellStart"/>
-                      <w:proofErr w:type="gramStart"/>
                       <w:r>
                         <w:rPr>
                           <w:rFonts w:ascii="Courier New" w:eastAsia="Times New Roman" w:hAnsi="Courier New" w:cs="Courier New"/>
@@ -6393,7 +6341,6 @@
                         <w:t>(</w:t>
                       </w:r>
                       <w:proofErr w:type="spellStart"/>
-                      <w:proofErr w:type="gramEnd"/>
                       <w:r>
                         <w:rPr>
                           <w:rFonts w:ascii="Courier New" w:eastAsia="Times New Roman" w:hAnsi="Courier New" w:cs="Courier New"/>
@@ -7612,7 +7559,6 @@
                         <w:t>deleted_at</w:t>
                       </w:r>
                       <w:proofErr w:type="spellEnd"/>
-                      <w:proofErr w:type="gramStart"/>
                       <w:r>
                         <w:rPr>
                           <w:rFonts w:ascii="Courier New" w:eastAsia="Times New Roman" w:hAnsi="Courier New" w:cs="Courier New"/>
@@ -7646,7 +7592,6 @@
                         </w:rPr>
                         <w:t>?</w:t>
                       </w:r>
-                      <w:proofErr w:type="gramEnd"/>
                       <w:r>
                         <w:rPr>
                           <w:rFonts w:ascii="Courier New" w:eastAsia="Times New Roman" w:hAnsi="Courier New" w:cs="Courier New"/>
@@ -7740,9 +7685,9 @@
                           <w:shd w:val="clear" w:color="auto" w:fill="FEFCF5"/>
                           <w:lang w:eastAsia="es-EC"/>
                         </w:rPr>
-                        <w:t>deleted_</w:t>
-                      </w:r>
-                      <w:proofErr w:type="gramStart"/>
+                        <w:t>deleted_at</w:t>
+                      </w:r>
+                      <w:proofErr w:type="spellEnd"/>
                       <w:r>
                         <w:rPr>
                           <w:rFonts w:ascii="Courier New" w:eastAsia="Times New Roman" w:hAnsi="Courier New" w:cs="Courier New"/>
@@ -7752,18 +7697,6 @@
                           <w:shd w:val="clear" w:color="auto" w:fill="FEFCF5"/>
                           <w:lang w:eastAsia="es-EC"/>
                         </w:rPr>
-                        <w:t>at</w:t>
-                      </w:r>
-                      <w:proofErr w:type="spellEnd"/>
-                      <w:r>
-                        <w:rPr>
-                          <w:rFonts w:ascii="Courier New" w:eastAsia="Times New Roman" w:hAnsi="Courier New" w:cs="Courier New"/>
-                          <w:color w:val="000000"/>
-                          <w:sz w:val="18"/>
-                          <w:szCs w:val="18"/>
-                          <w:shd w:val="clear" w:color="auto" w:fill="FEFCF5"/>
-                          <w:lang w:eastAsia="es-EC"/>
-                        </w:rPr>
                         <w:t xml:space="preserve"> </w:t>
                       </w:r>
                       <w:r>
@@ -7777,7 +7710,6 @@
                         </w:rPr>
                         <w:t>:</w:t>
                       </w:r>
-                      <w:proofErr w:type="gramEnd"/>
                       <w:r>
                         <w:rPr>
                           <w:rFonts w:ascii="Courier New" w:eastAsia="Times New Roman" w:hAnsi="Courier New" w:cs="Courier New"/>
@@ -8150,7 +8082,6 @@
                         <w:t xml:space="preserve"> </w:t>
                       </w:r>
                       <w:proofErr w:type="spellStart"/>
-                      <w:proofErr w:type="gramStart"/>
                       <w:r>
                         <w:rPr>
                           <w:rFonts w:ascii="Courier New" w:eastAsia="Times New Roman" w:hAnsi="Courier New" w:cs="Courier New"/>
@@ -8174,7 +8105,6 @@
                         </w:rPr>
                         <w:t>(</w:t>
                       </w:r>
-                      <w:proofErr w:type="gramEnd"/>
                       <w:r>
                         <w:rPr>
                           <w:rFonts w:ascii="Courier New" w:eastAsia="Times New Roman" w:hAnsi="Courier New" w:cs="Courier New"/>
@@ -8452,7 +8382,6 @@
                         <w:t>'</w:t>
                       </w:r>
                       <w:proofErr w:type="spellStart"/>
-                      <w:proofErr w:type="gramStart"/>
                       <w:r>
                         <w:rPr>
                           <w:rFonts w:ascii="Courier New" w:eastAsia="Times New Roman" w:hAnsi="Courier New" w:cs="Courier New"/>
@@ -8465,7 +8394,6 @@
                         <w:t>area.departments</w:t>
                       </w:r>
                       <w:proofErr w:type="spellEnd"/>
-                      <w:proofErr w:type="gramEnd"/>
                       <w:r>
                         <w:rPr>
                           <w:rFonts w:ascii="Courier New" w:eastAsia="Times New Roman" w:hAnsi="Courier New" w:cs="Courier New"/>
@@ -8582,7 +8510,6 @@
                         <w:t xml:space="preserve"> </w:t>
                       </w:r>
                       <w:proofErr w:type="spellStart"/>
-                      <w:proofErr w:type="gramStart"/>
                       <w:r>
                         <w:rPr>
                           <w:rFonts w:ascii="Courier New" w:eastAsia="Times New Roman" w:hAnsi="Courier New" w:cs="Courier New"/>
@@ -8606,7 +8533,6 @@
                         </w:rPr>
                         <w:t>(</w:t>
                       </w:r>
-                      <w:proofErr w:type="gramEnd"/>
                       <w:r>
                         <w:rPr>
                           <w:rFonts w:ascii="Courier New" w:eastAsia="Times New Roman" w:hAnsi="Courier New" w:cs="Courier New"/>
@@ -9030,7 +8956,6 @@
                               <w:t xml:space="preserve"> </w:t>
                             </w:r>
                             <w:proofErr w:type="spellStart"/>
-                            <w:proofErr w:type="gramStart"/>
                             <w:r>
                               <w:rPr>
                                 <w:rFonts w:ascii="Courier New" w:eastAsia="Times New Roman" w:hAnsi="Courier New" w:cs="Courier New"/>
@@ -9071,7 +8996,6 @@
                               <w:t>function</w:t>
                             </w:r>
                             <w:proofErr w:type="spellEnd"/>
-                            <w:proofErr w:type="gramEnd"/>
                             <w:r>
                               <w:rPr>
                                 <w:rFonts w:ascii="Courier New" w:eastAsia="Times New Roman" w:hAnsi="Courier New" w:cs="Courier New"/>
@@ -9238,7 +9162,6 @@
                               </w:rPr>
                               <w:t xml:space="preserve"> </w:t>
                             </w:r>
-                            <w:proofErr w:type="gramStart"/>
                             <w:r>
                               <w:rPr>
                                 <w:rFonts w:ascii="Courier New" w:eastAsia="Times New Roman" w:hAnsi="Courier New" w:cs="Courier New"/>
@@ -9250,7 +9173,6 @@
                               </w:rPr>
                               <w:t>=[</w:t>
                             </w:r>
-                            <w:proofErr w:type="gramEnd"/>
                           </w:p>
                           <w:p>
                             <w:pPr>
@@ -10208,9 +10130,122 @@
                                 <w:shd w:val="clear" w:color="auto" w:fill="FEFCF5"/>
                                 <w:lang w:eastAsia="es-EC"/>
                               </w:rPr>
+                              <w:t>])</w:t>
+                            </w:r>
+                            <w:r>
+                              <w:rPr>
+                                <w:rFonts w:ascii="Courier New" w:eastAsia="Times New Roman" w:hAnsi="Courier New" w:cs="Courier New"/>
+                                <w:color w:val="000000"/>
+                                <w:sz w:val="20"/>
+                                <w:szCs w:val="20"/>
+                                <w:shd w:val="clear" w:color="auto" w:fill="FEFCF5"/>
+                                <w:lang w:eastAsia="es-EC"/>
+                              </w:rPr>
+                              <w:t xml:space="preserve"> </w:t>
+                            </w:r>
+                            <w:r>
+                              <w:rPr>
+                                <w:rFonts w:ascii="Courier New" w:eastAsia="Times New Roman" w:hAnsi="Courier New" w:cs="Courier New"/>
+                                <w:color w:val="8000FF"/>
+                                <w:sz w:val="20"/>
+                                <w:szCs w:val="20"/>
+                                <w:shd w:val="clear" w:color="auto" w:fill="FEFCF5"/>
+                                <w:lang w:eastAsia="es-EC"/>
+                              </w:rPr>
+                              <w:t>?</w:t>
+                            </w:r>
+                            <w:r>
+                              <w:rPr>
+                                <w:rFonts w:ascii="Courier New" w:eastAsia="Times New Roman" w:hAnsi="Courier New" w:cs="Courier New"/>
+                                <w:color w:val="000000"/>
+                                <w:sz w:val="20"/>
+                                <w:szCs w:val="20"/>
+                                <w:shd w:val="clear" w:color="auto" w:fill="FEFCF5"/>
+                                <w:lang w:eastAsia="es-EC"/>
+                              </w:rPr>
+                              <w:t xml:space="preserve"> </w:t>
+                            </w:r>
+                            <w:r>
+                              <w:rPr>
+                                <w:rFonts w:ascii="Courier New" w:eastAsia="Times New Roman" w:hAnsi="Courier New" w:cs="Courier New"/>
+                                <w:color w:val="000080"/>
+                                <w:sz w:val="20"/>
+                                <w:szCs w:val="20"/>
+                                <w:shd w:val="clear" w:color="auto" w:fill="FEFCF5"/>
+                                <w:lang w:eastAsia="es-EC"/>
+                              </w:rPr>
+                              <w:t>$</w:t>
+                            </w:r>
+                            <w:proofErr w:type="spellStart"/>
+                            <w:r>
+                              <w:rPr>
+                                <w:rFonts w:ascii="Courier New" w:eastAsia="Times New Roman" w:hAnsi="Courier New" w:cs="Courier New"/>
+                                <w:color w:val="000080"/>
+                                <w:sz w:val="20"/>
+                                <w:szCs w:val="20"/>
+                                <w:shd w:val="clear" w:color="auto" w:fill="FEFCF5"/>
+                                <w:lang w:eastAsia="es-EC"/>
+                              </w:rPr>
+                              <w:t>attributes</w:t>
+                            </w:r>
+                            <w:proofErr w:type="spellEnd"/>
+                            <w:r>
+                              <w:rPr>
+                                <w:rFonts w:ascii="Courier New" w:eastAsia="Times New Roman" w:hAnsi="Courier New" w:cs="Courier New"/>
+                                <w:color w:val="8000FF"/>
+                                <w:sz w:val="20"/>
+                                <w:szCs w:val="20"/>
+                                <w:shd w:val="clear" w:color="auto" w:fill="FEFCF5"/>
+                                <w:lang w:eastAsia="es-EC"/>
+                              </w:rPr>
+                              <w:t>[</w:t>
+                            </w:r>
+                            <w:r>
+                              <w:rPr>
+                                <w:rFonts w:ascii="Courier New" w:eastAsia="Times New Roman" w:hAnsi="Courier New" w:cs="Courier New"/>
+                                <w:color w:val="000080"/>
+                                <w:sz w:val="20"/>
+                                <w:szCs w:val="20"/>
+                                <w:shd w:val="clear" w:color="auto" w:fill="FEFCF5"/>
+                                <w:lang w:eastAsia="es-EC"/>
+                              </w:rPr>
+                              <w:t>$</w:t>
+                            </w:r>
+                            <w:proofErr w:type="spellStart"/>
+                            <w:r>
+                              <w:rPr>
+                                <w:rFonts w:ascii="Courier New" w:eastAsia="Times New Roman" w:hAnsi="Courier New" w:cs="Courier New"/>
+                                <w:color w:val="000080"/>
+                                <w:sz w:val="20"/>
+                                <w:szCs w:val="20"/>
+                                <w:shd w:val="clear" w:color="auto" w:fill="FEFCF5"/>
+                                <w:lang w:eastAsia="es-EC"/>
+                              </w:rPr>
+                              <w:t>index</w:t>
+                            </w:r>
+                            <w:proofErr w:type="spellEnd"/>
+                            <w:r>
+                              <w:rPr>
+                                <w:rFonts w:ascii="Courier New" w:eastAsia="Times New Roman" w:hAnsi="Courier New" w:cs="Courier New"/>
+                                <w:color w:val="8000FF"/>
+                                <w:sz w:val="20"/>
+                                <w:szCs w:val="20"/>
+                                <w:shd w:val="clear" w:color="auto" w:fill="FEFCF5"/>
+                                <w:lang w:eastAsia="es-EC"/>
+                              </w:rPr>
                               <w:t>]</w:t>
                             </w:r>
-                            <w:proofErr w:type="gramStart"/>
+                            <w:r>
+                              <w:rPr>
+                                <w:rFonts w:ascii="Courier New" w:eastAsia="Times New Roman" w:hAnsi="Courier New" w:cs="Courier New"/>
+                                <w:color w:val="000000"/>
+                                <w:sz w:val="20"/>
+                                <w:szCs w:val="20"/>
+                                <w:shd w:val="clear" w:color="auto" w:fill="FEFCF5"/>
+                                <w:lang w:eastAsia="es-EC"/>
+                              </w:rPr>
+                              <w:t xml:space="preserve"> </w:t>
+                            </w:r>
                             <w:r>
                               <w:rPr>
                                 <w:rFonts w:ascii="Courier New" w:eastAsia="Times New Roman" w:hAnsi="Courier New" w:cs="Courier New"/>
@@ -10220,136 +10255,8 @@
                                 <w:shd w:val="clear" w:color="auto" w:fill="FEFCF5"/>
                                 <w:lang w:eastAsia="es-EC"/>
                               </w:rPr>
-                              <w:t>)</w:t>
-                            </w:r>
-                            <w:r>
-                              <w:rPr>
-                                <w:rFonts w:ascii="Courier New" w:eastAsia="Times New Roman" w:hAnsi="Courier New" w:cs="Courier New"/>
-                                <w:color w:val="000000"/>
-                                <w:sz w:val="20"/>
-                                <w:szCs w:val="20"/>
-                                <w:shd w:val="clear" w:color="auto" w:fill="FEFCF5"/>
-                                <w:lang w:eastAsia="es-EC"/>
-                              </w:rPr>
-                              <w:t xml:space="preserve"> </w:t>
-                            </w:r>
-                            <w:r>
-                              <w:rPr>
-                                <w:rFonts w:ascii="Courier New" w:eastAsia="Times New Roman" w:hAnsi="Courier New" w:cs="Courier New"/>
-                                <w:color w:val="8000FF"/>
-                                <w:sz w:val="20"/>
-                                <w:szCs w:val="20"/>
-                                <w:shd w:val="clear" w:color="auto" w:fill="FEFCF5"/>
-                                <w:lang w:eastAsia="es-EC"/>
-                              </w:rPr>
-                              <w:t>?</w:t>
-                            </w:r>
-                            <w:proofErr w:type="gramEnd"/>
-                            <w:r>
-                              <w:rPr>
-                                <w:rFonts w:ascii="Courier New" w:eastAsia="Times New Roman" w:hAnsi="Courier New" w:cs="Courier New"/>
-                                <w:color w:val="000000"/>
-                                <w:sz w:val="20"/>
-                                <w:szCs w:val="20"/>
-                                <w:shd w:val="clear" w:color="auto" w:fill="FEFCF5"/>
-                                <w:lang w:eastAsia="es-EC"/>
-                              </w:rPr>
-                              <w:t xml:space="preserve"> </w:t>
-                            </w:r>
-                            <w:r>
-                              <w:rPr>
-                                <w:rFonts w:ascii="Courier New" w:eastAsia="Times New Roman" w:hAnsi="Courier New" w:cs="Courier New"/>
-                                <w:color w:val="000080"/>
-                                <w:sz w:val="20"/>
-                                <w:szCs w:val="20"/>
-                                <w:shd w:val="clear" w:color="auto" w:fill="FEFCF5"/>
-                                <w:lang w:eastAsia="es-EC"/>
-                              </w:rPr>
-                              <w:t>$</w:t>
-                            </w:r>
-                            <w:proofErr w:type="spellStart"/>
-                            <w:r>
-                              <w:rPr>
-                                <w:rFonts w:ascii="Courier New" w:eastAsia="Times New Roman" w:hAnsi="Courier New" w:cs="Courier New"/>
-                                <w:color w:val="000080"/>
-                                <w:sz w:val="20"/>
-                                <w:szCs w:val="20"/>
-                                <w:shd w:val="clear" w:color="auto" w:fill="FEFCF5"/>
-                                <w:lang w:eastAsia="es-EC"/>
-                              </w:rPr>
-                              <w:t>attributes</w:t>
-                            </w:r>
-                            <w:proofErr w:type="spellEnd"/>
-                            <w:r>
-                              <w:rPr>
-                                <w:rFonts w:ascii="Courier New" w:eastAsia="Times New Roman" w:hAnsi="Courier New" w:cs="Courier New"/>
-                                <w:color w:val="8000FF"/>
-                                <w:sz w:val="20"/>
-                                <w:szCs w:val="20"/>
-                                <w:shd w:val="clear" w:color="auto" w:fill="FEFCF5"/>
-                                <w:lang w:eastAsia="es-EC"/>
-                              </w:rPr>
-                              <w:t>[</w:t>
-                            </w:r>
-                            <w:r>
-                              <w:rPr>
-                                <w:rFonts w:ascii="Courier New" w:eastAsia="Times New Roman" w:hAnsi="Courier New" w:cs="Courier New"/>
-                                <w:color w:val="000080"/>
-                                <w:sz w:val="20"/>
-                                <w:szCs w:val="20"/>
-                                <w:shd w:val="clear" w:color="auto" w:fill="FEFCF5"/>
-                                <w:lang w:eastAsia="es-EC"/>
-                              </w:rPr>
-                              <w:t>$</w:t>
-                            </w:r>
-                            <w:proofErr w:type="spellStart"/>
-                            <w:r>
-                              <w:rPr>
-                                <w:rFonts w:ascii="Courier New" w:eastAsia="Times New Roman" w:hAnsi="Courier New" w:cs="Courier New"/>
-                                <w:color w:val="000080"/>
-                                <w:sz w:val="20"/>
-                                <w:szCs w:val="20"/>
-                                <w:shd w:val="clear" w:color="auto" w:fill="FEFCF5"/>
-                                <w:lang w:eastAsia="es-EC"/>
-                              </w:rPr>
-                              <w:t>index</w:t>
-                            </w:r>
-                            <w:proofErr w:type="spellEnd"/>
-                            <w:proofErr w:type="gramStart"/>
-                            <w:r>
-                              <w:rPr>
-                                <w:rFonts w:ascii="Courier New" w:eastAsia="Times New Roman" w:hAnsi="Courier New" w:cs="Courier New"/>
-                                <w:color w:val="8000FF"/>
-                                <w:sz w:val="20"/>
-                                <w:szCs w:val="20"/>
-                                <w:shd w:val="clear" w:color="auto" w:fill="FEFCF5"/>
-                                <w:lang w:eastAsia="es-EC"/>
-                              </w:rPr>
-                              <w:t>]</w:t>
-                            </w:r>
-                            <w:r>
-                              <w:rPr>
-                                <w:rFonts w:ascii="Courier New" w:eastAsia="Times New Roman" w:hAnsi="Courier New" w:cs="Courier New"/>
-                                <w:color w:val="000000"/>
-                                <w:sz w:val="20"/>
-                                <w:szCs w:val="20"/>
-                                <w:shd w:val="clear" w:color="auto" w:fill="FEFCF5"/>
-                                <w:lang w:eastAsia="es-EC"/>
-                              </w:rPr>
-                              <w:t xml:space="preserve"> </w:t>
-                            </w:r>
-                            <w:r>
-                              <w:rPr>
-                                <w:rFonts w:ascii="Courier New" w:eastAsia="Times New Roman" w:hAnsi="Courier New" w:cs="Courier New"/>
-                                <w:color w:val="8000FF"/>
-                                <w:sz w:val="20"/>
-                                <w:szCs w:val="20"/>
-                                <w:shd w:val="clear" w:color="auto" w:fill="FEFCF5"/>
-                                <w:lang w:eastAsia="es-EC"/>
-                              </w:rPr>
                               <w:t>:</w:t>
                             </w:r>
-                            <w:proofErr w:type="gramEnd"/>
                             <w:r>
                               <w:rPr>
                                 <w:rFonts w:ascii="Courier New" w:eastAsia="Times New Roman" w:hAnsi="Courier New" w:cs="Courier New"/>
@@ -10508,7 +10415,6 @@
                         <w:t xml:space="preserve"> </w:t>
                       </w:r>
                       <w:proofErr w:type="spellStart"/>
-                      <w:proofErr w:type="gramStart"/>
                       <w:r>
                         <w:rPr>
                           <w:rFonts w:ascii="Courier New" w:eastAsia="Times New Roman" w:hAnsi="Courier New" w:cs="Courier New"/>
@@ -10549,7 +10455,6 @@
                         <w:t>function</w:t>
                       </w:r>
                       <w:proofErr w:type="spellEnd"/>
-                      <w:proofErr w:type="gramEnd"/>
                       <w:r>
                         <w:rPr>
                           <w:rFonts w:ascii="Courier New" w:eastAsia="Times New Roman" w:hAnsi="Courier New" w:cs="Courier New"/>
@@ -10716,7 +10621,6 @@
                         </w:rPr>
                         <w:t xml:space="preserve"> </w:t>
                       </w:r>
-                      <w:proofErr w:type="gramStart"/>
                       <w:r>
                         <w:rPr>
                           <w:rFonts w:ascii="Courier New" w:eastAsia="Times New Roman" w:hAnsi="Courier New" w:cs="Courier New"/>
@@ -10728,7 +10632,6 @@
                         </w:rPr>
                         <w:t>=[</w:t>
                       </w:r>
-                      <w:proofErr w:type="gramEnd"/>
                     </w:p>
                     <w:p>
                       <w:pPr>
@@ -11686,9 +11589,122 @@
                           <w:shd w:val="clear" w:color="auto" w:fill="FEFCF5"/>
                           <w:lang w:eastAsia="es-EC"/>
                         </w:rPr>
+                        <w:t>])</w:t>
+                      </w:r>
+                      <w:r>
+                        <w:rPr>
+                          <w:rFonts w:ascii="Courier New" w:eastAsia="Times New Roman" w:hAnsi="Courier New" w:cs="Courier New"/>
+                          <w:color w:val="000000"/>
+                          <w:sz w:val="20"/>
+                          <w:szCs w:val="20"/>
+                          <w:shd w:val="clear" w:color="auto" w:fill="FEFCF5"/>
+                          <w:lang w:eastAsia="es-EC"/>
+                        </w:rPr>
+                        <w:t xml:space="preserve"> </w:t>
+                      </w:r>
+                      <w:r>
+                        <w:rPr>
+                          <w:rFonts w:ascii="Courier New" w:eastAsia="Times New Roman" w:hAnsi="Courier New" w:cs="Courier New"/>
+                          <w:color w:val="8000FF"/>
+                          <w:sz w:val="20"/>
+                          <w:szCs w:val="20"/>
+                          <w:shd w:val="clear" w:color="auto" w:fill="FEFCF5"/>
+                          <w:lang w:eastAsia="es-EC"/>
+                        </w:rPr>
+                        <w:t>?</w:t>
+                      </w:r>
+                      <w:r>
+                        <w:rPr>
+                          <w:rFonts w:ascii="Courier New" w:eastAsia="Times New Roman" w:hAnsi="Courier New" w:cs="Courier New"/>
+                          <w:color w:val="000000"/>
+                          <w:sz w:val="20"/>
+                          <w:szCs w:val="20"/>
+                          <w:shd w:val="clear" w:color="auto" w:fill="FEFCF5"/>
+                          <w:lang w:eastAsia="es-EC"/>
+                        </w:rPr>
+                        <w:t xml:space="preserve"> </w:t>
+                      </w:r>
+                      <w:r>
+                        <w:rPr>
+                          <w:rFonts w:ascii="Courier New" w:eastAsia="Times New Roman" w:hAnsi="Courier New" w:cs="Courier New"/>
+                          <w:color w:val="000080"/>
+                          <w:sz w:val="20"/>
+                          <w:szCs w:val="20"/>
+                          <w:shd w:val="clear" w:color="auto" w:fill="FEFCF5"/>
+                          <w:lang w:eastAsia="es-EC"/>
+                        </w:rPr>
+                        <w:t>$</w:t>
+                      </w:r>
+                      <w:proofErr w:type="spellStart"/>
+                      <w:r>
+                        <w:rPr>
+                          <w:rFonts w:ascii="Courier New" w:eastAsia="Times New Roman" w:hAnsi="Courier New" w:cs="Courier New"/>
+                          <w:color w:val="000080"/>
+                          <w:sz w:val="20"/>
+                          <w:szCs w:val="20"/>
+                          <w:shd w:val="clear" w:color="auto" w:fill="FEFCF5"/>
+                          <w:lang w:eastAsia="es-EC"/>
+                        </w:rPr>
+                        <w:t>attributes</w:t>
+                      </w:r>
+                      <w:proofErr w:type="spellEnd"/>
+                      <w:r>
+                        <w:rPr>
+                          <w:rFonts w:ascii="Courier New" w:eastAsia="Times New Roman" w:hAnsi="Courier New" w:cs="Courier New"/>
+                          <w:color w:val="8000FF"/>
+                          <w:sz w:val="20"/>
+                          <w:szCs w:val="20"/>
+                          <w:shd w:val="clear" w:color="auto" w:fill="FEFCF5"/>
+                          <w:lang w:eastAsia="es-EC"/>
+                        </w:rPr>
+                        <w:t>[</w:t>
+                      </w:r>
+                      <w:r>
+                        <w:rPr>
+                          <w:rFonts w:ascii="Courier New" w:eastAsia="Times New Roman" w:hAnsi="Courier New" w:cs="Courier New"/>
+                          <w:color w:val="000080"/>
+                          <w:sz w:val="20"/>
+                          <w:szCs w:val="20"/>
+                          <w:shd w:val="clear" w:color="auto" w:fill="FEFCF5"/>
+                          <w:lang w:eastAsia="es-EC"/>
+                        </w:rPr>
+                        <w:t>$</w:t>
+                      </w:r>
+                      <w:proofErr w:type="spellStart"/>
+                      <w:r>
+                        <w:rPr>
+                          <w:rFonts w:ascii="Courier New" w:eastAsia="Times New Roman" w:hAnsi="Courier New" w:cs="Courier New"/>
+                          <w:color w:val="000080"/>
+                          <w:sz w:val="20"/>
+                          <w:szCs w:val="20"/>
+                          <w:shd w:val="clear" w:color="auto" w:fill="FEFCF5"/>
+                          <w:lang w:eastAsia="es-EC"/>
+                        </w:rPr>
+                        <w:t>index</w:t>
+                      </w:r>
+                      <w:proofErr w:type="spellEnd"/>
+                      <w:r>
+                        <w:rPr>
+                          <w:rFonts w:ascii="Courier New" w:eastAsia="Times New Roman" w:hAnsi="Courier New" w:cs="Courier New"/>
+                          <w:color w:val="8000FF"/>
+                          <w:sz w:val="20"/>
+                          <w:szCs w:val="20"/>
+                          <w:shd w:val="clear" w:color="auto" w:fill="FEFCF5"/>
+                          <w:lang w:eastAsia="es-EC"/>
+                        </w:rPr>
                         <w:t>]</w:t>
                       </w:r>
-                      <w:proofErr w:type="gramStart"/>
+                      <w:r>
+                        <w:rPr>
+                          <w:rFonts w:ascii="Courier New" w:eastAsia="Times New Roman" w:hAnsi="Courier New" w:cs="Courier New"/>
+                          <w:color w:val="000000"/>
+                          <w:sz w:val="20"/>
+                          <w:szCs w:val="20"/>
+                          <w:shd w:val="clear" w:color="auto" w:fill="FEFCF5"/>
+                          <w:lang w:eastAsia="es-EC"/>
+                        </w:rPr>
+                        <w:t xml:space="preserve"> </w:t>
+                      </w:r>
                       <w:r>
                         <w:rPr>
                           <w:rFonts w:ascii="Courier New" w:eastAsia="Times New Roman" w:hAnsi="Courier New" w:cs="Courier New"/>
@@ -11698,136 +11714,8 @@
                           <w:shd w:val="clear" w:color="auto" w:fill="FEFCF5"/>
                           <w:lang w:eastAsia="es-EC"/>
                         </w:rPr>
-                        <w:t>)</w:t>
-                      </w:r>
-                      <w:r>
-                        <w:rPr>
-                          <w:rFonts w:ascii="Courier New" w:eastAsia="Times New Roman" w:hAnsi="Courier New" w:cs="Courier New"/>
-                          <w:color w:val="000000"/>
-                          <w:sz w:val="20"/>
-                          <w:szCs w:val="20"/>
-                          <w:shd w:val="clear" w:color="auto" w:fill="FEFCF5"/>
-                          <w:lang w:eastAsia="es-EC"/>
-                        </w:rPr>
-                        <w:t xml:space="preserve"> </w:t>
-                      </w:r>
-                      <w:r>
-                        <w:rPr>
-                          <w:rFonts w:ascii="Courier New" w:eastAsia="Times New Roman" w:hAnsi="Courier New" w:cs="Courier New"/>
-                          <w:color w:val="8000FF"/>
-                          <w:sz w:val="20"/>
-                          <w:szCs w:val="20"/>
-                          <w:shd w:val="clear" w:color="auto" w:fill="FEFCF5"/>
-                          <w:lang w:eastAsia="es-EC"/>
-                        </w:rPr>
-                        <w:t>?</w:t>
-                      </w:r>
-                      <w:proofErr w:type="gramEnd"/>
-                      <w:r>
-                        <w:rPr>
-                          <w:rFonts w:ascii="Courier New" w:eastAsia="Times New Roman" w:hAnsi="Courier New" w:cs="Courier New"/>
-                          <w:color w:val="000000"/>
-                          <w:sz w:val="20"/>
-                          <w:szCs w:val="20"/>
-                          <w:shd w:val="clear" w:color="auto" w:fill="FEFCF5"/>
-                          <w:lang w:eastAsia="es-EC"/>
-                        </w:rPr>
-                        <w:t xml:space="preserve"> </w:t>
-                      </w:r>
-                      <w:r>
-                        <w:rPr>
-                          <w:rFonts w:ascii="Courier New" w:eastAsia="Times New Roman" w:hAnsi="Courier New" w:cs="Courier New"/>
-                          <w:color w:val="000080"/>
-                          <w:sz w:val="20"/>
-                          <w:szCs w:val="20"/>
-                          <w:shd w:val="clear" w:color="auto" w:fill="FEFCF5"/>
-                          <w:lang w:eastAsia="es-EC"/>
-                        </w:rPr>
-                        <w:t>$</w:t>
-                      </w:r>
-                      <w:proofErr w:type="spellStart"/>
-                      <w:r>
-                        <w:rPr>
-                          <w:rFonts w:ascii="Courier New" w:eastAsia="Times New Roman" w:hAnsi="Courier New" w:cs="Courier New"/>
-                          <w:color w:val="000080"/>
-                          <w:sz w:val="20"/>
-                          <w:szCs w:val="20"/>
-                          <w:shd w:val="clear" w:color="auto" w:fill="FEFCF5"/>
-                          <w:lang w:eastAsia="es-EC"/>
-                        </w:rPr>
-                        <w:t>attributes</w:t>
-                      </w:r>
-                      <w:proofErr w:type="spellEnd"/>
-                      <w:r>
-                        <w:rPr>
-                          <w:rFonts w:ascii="Courier New" w:eastAsia="Times New Roman" w:hAnsi="Courier New" w:cs="Courier New"/>
-                          <w:color w:val="8000FF"/>
-                          <w:sz w:val="20"/>
-                          <w:szCs w:val="20"/>
-                          <w:shd w:val="clear" w:color="auto" w:fill="FEFCF5"/>
-                          <w:lang w:eastAsia="es-EC"/>
-                        </w:rPr>
-                        <w:t>[</w:t>
-                      </w:r>
-                      <w:r>
-                        <w:rPr>
-                          <w:rFonts w:ascii="Courier New" w:eastAsia="Times New Roman" w:hAnsi="Courier New" w:cs="Courier New"/>
-                          <w:color w:val="000080"/>
-                          <w:sz w:val="20"/>
-                          <w:szCs w:val="20"/>
-                          <w:shd w:val="clear" w:color="auto" w:fill="FEFCF5"/>
-                          <w:lang w:eastAsia="es-EC"/>
-                        </w:rPr>
-                        <w:t>$</w:t>
-                      </w:r>
-                      <w:proofErr w:type="spellStart"/>
-                      <w:r>
-                        <w:rPr>
-                          <w:rFonts w:ascii="Courier New" w:eastAsia="Times New Roman" w:hAnsi="Courier New" w:cs="Courier New"/>
-                          <w:color w:val="000080"/>
-                          <w:sz w:val="20"/>
-                          <w:szCs w:val="20"/>
-                          <w:shd w:val="clear" w:color="auto" w:fill="FEFCF5"/>
-                          <w:lang w:eastAsia="es-EC"/>
-                        </w:rPr>
-                        <w:t>index</w:t>
-                      </w:r>
-                      <w:proofErr w:type="spellEnd"/>
-                      <w:proofErr w:type="gramStart"/>
-                      <w:r>
-                        <w:rPr>
-                          <w:rFonts w:ascii="Courier New" w:eastAsia="Times New Roman" w:hAnsi="Courier New" w:cs="Courier New"/>
-                          <w:color w:val="8000FF"/>
-                          <w:sz w:val="20"/>
-                          <w:szCs w:val="20"/>
-                          <w:shd w:val="clear" w:color="auto" w:fill="FEFCF5"/>
-                          <w:lang w:eastAsia="es-EC"/>
-                        </w:rPr>
-                        <w:t>]</w:t>
-                      </w:r>
-                      <w:r>
-                        <w:rPr>
-                          <w:rFonts w:ascii="Courier New" w:eastAsia="Times New Roman" w:hAnsi="Courier New" w:cs="Courier New"/>
-                          <w:color w:val="000000"/>
-                          <w:sz w:val="20"/>
-                          <w:szCs w:val="20"/>
-                          <w:shd w:val="clear" w:color="auto" w:fill="FEFCF5"/>
-                          <w:lang w:eastAsia="es-EC"/>
-                        </w:rPr>
-                        <w:t xml:space="preserve"> </w:t>
-                      </w:r>
-                      <w:r>
-                        <w:rPr>
-                          <w:rFonts w:ascii="Courier New" w:eastAsia="Times New Roman" w:hAnsi="Courier New" w:cs="Courier New"/>
-                          <w:color w:val="8000FF"/>
-                          <w:sz w:val="20"/>
-                          <w:szCs w:val="20"/>
-                          <w:shd w:val="clear" w:color="auto" w:fill="FEFCF5"/>
-                          <w:lang w:eastAsia="es-EC"/>
-                        </w:rPr>
                         <w:t>:</w:t>
                       </w:r>
-                      <w:proofErr w:type="gramEnd"/>
                       <w:r>
                         <w:rPr>
                           <w:rFonts w:ascii="Courier New" w:eastAsia="Times New Roman" w:hAnsi="Courier New" w:cs="Courier New"/>
@@ -12086,7 +11974,6 @@
                               <w:t xml:space="preserve"> </w:t>
                             </w:r>
                             <w:proofErr w:type="spellStart"/>
-                            <w:proofErr w:type="gramStart"/>
                             <w:r>
                               <w:rPr>
                                 <w:rFonts w:ascii="Courier New" w:eastAsia="Times New Roman" w:hAnsi="Courier New" w:cs="Courier New"/>
@@ -12127,7 +12014,6 @@
                               <w:t>function</w:t>
                             </w:r>
                             <w:proofErr w:type="spellEnd"/>
-                            <w:proofErr w:type="gramEnd"/>
                             <w:r>
                               <w:rPr>
                                 <w:rFonts w:ascii="Courier New" w:eastAsia="Times New Roman" w:hAnsi="Courier New" w:cs="Courier New"/>
@@ -12294,7 +12180,6 @@
                               </w:rPr>
                               <w:t xml:space="preserve"> </w:t>
                             </w:r>
-                            <w:proofErr w:type="gramStart"/>
                             <w:r>
                               <w:rPr>
                                 <w:rFonts w:ascii="Courier New" w:eastAsia="Times New Roman" w:hAnsi="Courier New" w:cs="Courier New"/>
@@ -12306,7 +12191,6 @@
                               </w:rPr>
                               <w:t>=[</w:t>
                             </w:r>
-                            <w:proofErr w:type="gramEnd"/>
                           </w:p>
                           <w:p>
                             <w:pPr>
@@ -13264,9 +13148,122 @@
                                 <w:shd w:val="clear" w:color="auto" w:fill="FEFCF5"/>
                                 <w:lang w:eastAsia="es-EC"/>
                               </w:rPr>
+                              <w:t>])</w:t>
+                            </w:r>
+                            <w:r>
+                              <w:rPr>
+                                <w:rFonts w:ascii="Courier New" w:eastAsia="Times New Roman" w:hAnsi="Courier New" w:cs="Courier New"/>
+                                <w:color w:val="000000"/>
+                                <w:sz w:val="20"/>
+                                <w:szCs w:val="20"/>
+                                <w:shd w:val="clear" w:color="auto" w:fill="FEFCF5"/>
+                                <w:lang w:eastAsia="es-EC"/>
+                              </w:rPr>
+                              <w:t xml:space="preserve"> </w:t>
+                            </w:r>
+                            <w:r>
+                              <w:rPr>
+                                <w:rFonts w:ascii="Courier New" w:eastAsia="Times New Roman" w:hAnsi="Courier New" w:cs="Courier New"/>
+                                <w:color w:val="8000FF"/>
+                                <w:sz w:val="20"/>
+                                <w:szCs w:val="20"/>
+                                <w:shd w:val="clear" w:color="auto" w:fill="FEFCF5"/>
+                                <w:lang w:eastAsia="es-EC"/>
+                              </w:rPr>
+                              <w:t>?</w:t>
+                            </w:r>
+                            <w:r>
+                              <w:rPr>
+                                <w:rFonts w:ascii="Courier New" w:eastAsia="Times New Roman" w:hAnsi="Courier New" w:cs="Courier New"/>
+                                <w:color w:val="000000"/>
+                                <w:sz w:val="20"/>
+                                <w:szCs w:val="20"/>
+                                <w:shd w:val="clear" w:color="auto" w:fill="FEFCF5"/>
+                                <w:lang w:eastAsia="es-EC"/>
+                              </w:rPr>
+                              <w:t xml:space="preserve"> </w:t>
+                            </w:r>
+                            <w:r>
+                              <w:rPr>
+                                <w:rFonts w:ascii="Courier New" w:eastAsia="Times New Roman" w:hAnsi="Courier New" w:cs="Courier New"/>
+                                <w:color w:val="000080"/>
+                                <w:sz w:val="20"/>
+                                <w:szCs w:val="20"/>
+                                <w:shd w:val="clear" w:color="auto" w:fill="FEFCF5"/>
+                                <w:lang w:eastAsia="es-EC"/>
+                              </w:rPr>
+                              <w:t>$</w:t>
+                            </w:r>
+                            <w:proofErr w:type="spellStart"/>
+                            <w:r>
+                              <w:rPr>
+                                <w:rFonts w:ascii="Courier New" w:eastAsia="Times New Roman" w:hAnsi="Courier New" w:cs="Courier New"/>
+                                <w:color w:val="000080"/>
+                                <w:sz w:val="20"/>
+                                <w:szCs w:val="20"/>
+                                <w:shd w:val="clear" w:color="auto" w:fill="FEFCF5"/>
+                                <w:lang w:eastAsia="es-EC"/>
+                              </w:rPr>
+                              <w:t>attributes</w:t>
+                            </w:r>
+                            <w:proofErr w:type="spellEnd"/>
+                            <w:r>
+                              <w:rPr>
+                                <w:rFonts w:ascii="Courier New" w:eastAsia="Times New Roman" w:hAnsi="Courier New" w:cs="Courier New"/>
+                                <w:color w:val="8000FF"/>
+                                <w:sz w:val="20"/>
+                                <w:szCs w:val="20"/>
+                                <w:shd w:val="clear" w:color="auto" w:fill="FEFCF5"/>
+                                <w:lang w:eastAsia="es-EC"/>
+                              </w:rPr>
+                              <w:t>[</w:t>
+                            </w:r>
+                            <w:r>
+                              <w:rPr>
+                                <w:rFonts w:ascii="Courier New" w:eastAsia="Times New Roman" w:hAnsi="Courier New" w:cs="Courier New"/>
+                                <w:color w:val="000080"/>
+                                <w:sz w:val="20"/>
+                                <w:szCs w:val="20"/>
+                                <w:shd w:val="clear" w:color="auto" w:fill="FEFCF5"/>
+                                <w:lang w:eastAsia="es-EC"/>
+                              </w:rPr>
+                              <w:t>$</w:t>
+                            </w:r>
+                            <w:proofErr w:type="spellStart"/>
+                            <w:r>
+                              <w:rPr>
+                                <w:rFonts w:ascii="Courier New" w:eastAsia="Times New Roman" w:hAnsi="Courier New" w:cs="Courier New"/>
+                                <w:color w:val="000080"/>
+                                <w:sz w:val="20"/>
+                                <w:szCs w:val="20"/>
+                                <w:shd w:val="clear" w:color="auto" w:fill="FEFCF5"/>
+                                <w:lang w:eastAsia="es-EC"/>
+                              </w:rPr>
+                              <w:t>index</w:t>
+                            </w:r>
+                            <w:proofErr w:type="spellEnd"/>
+                            <w:r>
+                              <w:rPr>
+                                <w:rFonts w:ascii="Courier New" w:eastAsia="Times New Roman" w:hAnsi="Courier New" w:cs="Courier New"/>
+                                <w:color w:val="8000FF"/>
+                                <w:sz w:val="20"/>
+                                <w:szCs w:val="20"/>
+                                <w:shd w:val="clear" w:color="auto" w:fill="FEFCF5"/>
+                                <w:lang w:eastAsia="es-EC"/>
+                              </w:rPr>
                               <w:t>]</w:t>
                             </w:r>
-                            <w:proofErr w:type="gramStart"/>
+                            <w:r>
+                              <w:rPr>
+                                <w:rFonts w:ascii="Courier New" w:eastAsia="Times New Roman" w:hAnsi="Courier New" w:cs="Courier New"/>
+                                <w:color w:val="000000"/>
+                                <w:sz w:val="20"/>
+                                <w:szCs w:val="20"/>
+                                <w:shd w:val="clear" w:color="auto" w:fill="FEFCF5"/>
+                                <w:lang w:eastAsia="es-EC"/>
+                              </w:rPr>
+                              <w:t xml:space="preserve"> </w:t>
+                            </w:r>
                             <w:r>
                               <w:rPr>
                                 <w:rFonts w:ascii="Courier New" w:eastAsia="Times New Roman" w:hAnsi="Courier New" w:cs="Courier New"/>
@@ -13276,136 +13273,8 @@
                                 <w:shd w:val="clear" w:color="auto" w:fill="FEFCF5"/>
                                 <w:lang w:eastAsia="es-EC"/>
                               </w:rPr>
-                              <w:t>)</w:t>
-                            </w:r>
-                            <w:r>
-                              <w:rPr>
-                                <w:rFonts w:ascii="Courier New" w:eastAsia="Times New Roman" w:hAnsi="Courier New" w:cs="Courier New"/>
-                                <w:color w:val="000000"/>
-                                <w:sz w:val="20"/>
-                                <w:szCs w:val="20"/>
-                                <w:shd w:val="clear" w:color="auto" w:fill="FEFCF5"/>
-                                <w:lang w:eastAsia="es-EC"/>
-                              </w:rPr>
-                              <w:t xml:space="preserve"> </w:t>
-                            </w:r>
-                            <w:r>
-                              <w:rPr>
-                                <w:rFonts w:ascii="Courier New" w:eastAsia="Times New Roman" w:hAnsi="Courier New" w:cs="Courier New"/>
-                                <w:color w:val="8000FF"/>
-                                <w:sz w:val="20"/>
-                                <w:szCs w:val="20"/>
-                                <w:shd w:val="clear" w:color="auto" w:fill="FEFCF5"/>
-                                <w:lang w:eastAsia="es-EC"/>
-                              </w:rPr>
-                              <w:t>?</w:t>
-                            </w:r>
-                            <w:proofErr w:type="gramEnd"/>
-                            <w:r>
-                              <w:rPr>
-                                <w:rFonts w:ascii="Courier New" w:eastAsia="Times New Roman" w:hAnsi="Courier New" w:cs="Courier New"/>
-                                <w:color w:val="000000"/>
-                                <w:sz w:val="20"/>
-                                <w:szCs w:val="20"/>
-                                <w:shd w:val="clear" w:color="auto" w:fill="FEFCF5"/>
-                                <w:lang w:eastAsia="es-EC"/>
-                              </w:rPr>
-                              <w:t xml:space="preserve"> </w:t>
-                            </w:r>
-                            <w:r>
-                              <w:rPr>
-                                <w:rFonts w:ascii="Courier New" w:eastAsia="Times New Roman" w:hAnsi="Courier New" w:cs="Courier New"/>
-                                <w:color w:val="000080"/>
-                                <w:sz w:val="20"/>
-                                <w:szCs w:val="20"/>
-                                <w:shd w:val="clear" w:color="auto" w:fill="FEFCF5"/>
-                                <w:lang w:eastAsia="es-EC"/>
-                              </w:rPr>
-                              <w:t>$</w:t>
-                            </w:r>
-                            <w:proofErr w:type="spellStart"/>
-                            <w:r>
-                              <w:rPr>
-                                <w:rFonts w:ascii="Courier New" w:eastAsia="Times New Roman" w:hAnsi="Courier New" w:cs="Courier New"/>
-                                <w:color w:val="000080"/>
-                                <w:sz w:val="20"/>
-                                <w:szCs w:val="20"/>
-                                <w:shd w:val="clear" w:color="auto" w:fill="FEFCF5"/>
-                                <w:lang w:eastAsia="es-EC"/>
-                              </w:rPr>
-                              <w:t>attributes</w:t>
-                            </w:r>
-                            <w:proofErr w:type="spellEnd"/>
-                            <w:r>
-                              <w:rPr>
-                                <w:rFonts w:ascii="Courier New" w:eastAsia="Times New Roman" w:hAnsi="Courier New" w:cs="Courier New"/>
-                                <w:color w:val="8000FF"/>
-                                <w:sz w:val="20"/>
-                                <w:szCs w:val="20"/>
-                                <w:shd w:val="clear" w:color="auto" w:fill="FEFCF5"/>
-                                <w:lang w:eastAsia="es-EC"/>
-                              </w:rPr>
-                              <w:t>[</w:t>
-                            </w:r>
-                            <w:r>
-                              <w:rPr>
-                                <w:rFonts w:ascii="Courier New" w:eastAsia="Times New Roman" w:hAnsi="Courier New" w:cs="Courier New"/>
-                                <w:color w:val="000080"/>
-                                <w:sz w:val="20"/>
-                                <w:szCs w:val="20"/>
-                                <w:shd w:val="clear" w:color="auto" w:fill="FEFCF5"/>
-                                <w:lang w:eastAsia="es-EC"/>
-                              </w:rPr>
-                              <w:t>$</w:t>
-                            </w:r>
-                            <w:proofErr w:type="spellStart"/>
-                            <w:r>
-                              <w:rPr>
-                                <w:rFonts w:ascii="Courier New" w:eastAsia="Times New Roman" w:hAnsi="Courier New" w:cs="Courier New"/>
-                                <w:color w:val="000080"/>
-                                <w:sz w:val="20"/>
-                                <w:szCs w:val="20"/>
-                                <w:shd w:val="clear" w:color="auto" w:fill="FEFCF5"/>
-                                <w:lang w:eastAsia="es-EC"/>
-                              </w:rPr>
-                              <w:t>index</w:t>
-                            </w:r>
-                            <w:proofErr w:type="spellEnd"/>
-                            <w:proofErr w:type="gramStart"/>
-                            <w:r>
-                              <w:rPr>
-                                <w:rFonts w:ascii="Courier New" w:eastAsia="Times New Roman" w:hAnsi="Courier New" w:cs="Courier New"/>
-                                <w:color w:val="8000FF"/>
-                                <w:sz w:val="20"/>
-                                <w:szCs w:val="20"/>
-                                <w:shd w:val="clear" w:color="auto" w:fill="FEFCF5"/>
-                                <w:lang w:eastAsia="es-EC"/>
-                              </w:rPr>
-                              <w:t>]</w:t>
-                            </w:r>
-                            <w:r>
-                              <w:rPr>
-                                <w:rFonts w:ascii="Courier New" w:eastAsia="Times New Roman" w:hAnsi="Courier New" w:cs="Courier New"/>
-                                <w:color w:val="000000"/>
-                                <w:sz w:val="20"/>
-                                <w:szCs w:val="20"/>
-                                <w:shd w:val="clear" w:color="auto" w:fill="FEFCF5"/>
-                                <w:lang w:eastAsia="es-EC"/>
-                              </w:rPr>
-                              <w:t xml:space="preserve"> </w:t>
-                            </w:r>
-                            <w:r>
-                              <w:rPr>
-                                <w:rFonts w:ascii="Courier New" w:eastAsia="Times New Roman" w:hAnsi="Courier New" w:cs="Courier New"/>
-                                <w:color w:val="8000FF"/>
-                                <w:sz w:val="20"/>
-                                <w:szCs w:val="20"/>
-                                <w:shd w:val="clear" w:color="auto" w:fill="FEFCF5"/>
-                                <w:lang w:eastAsia="es-EC"/>
-                              </w:rPr>
                               <w:t>:</w:t>
                             </w:r>
-                            <w:proofErr w:type="gramEnd"/>
                             <w:r>
                               <w:rPr>
                                 <w:rFonts w:ascii="Courier New" w:eastAsia="Times New Roman" w:hAnsi="Courier New" w:cs="Courier New"/>
@@ -13564,7 +13433,6 @@
                         <w:t xml:space="preserve"> </w:t>
                       </w:r>
                       <w:proofErr w:type="spellStart"/>
-                      <w:proofErr w:type="gramStart"/>
                       <w:r>
                         <w:rPr>
                           <w:rFonts w:ascii="Courier New" w:eastAsia="Times New Roman" w:hAnsi="Courier New" w:cs="Courier New"/>
@@ -13605,7 +13473,6 @@
                         <w:t>function</w:t>
                       </w:r>
                       <w:proofErr w:type="spellEnd"/>
-                      <w:proofErr w:type="gramEnd"/>
                       <w:r>
                         <w:rPr>
                           <w:rFonts w:ascii="Courier New" w:eastAsia="Times New Roman" w:hAnsi="Courier New" w:cs="Courier New"/>
@@ -13772,7 +13639,6 @@
                         </w:rPr>
                         <w:t xml:space="preserve"> </w:t>
                       </w:r>
-                      <w:proofErr w:type="gramStart"/>
                       <w:r>
                         <w:rPr>
                           <w:rFonts w:ascii="Courier New" w:eastAsia="Times New Roman" w:hAnsi="Courier New" w:cs="Courier New"/>
@@ -13784,7 +13650,6 @@
                         </w:rPr>
                         <w:t>=[</w:t>
                       </w:r>
-                      <w:proofErr w:type="gramEnd"/>
                     </w:p>
                     <w:p>
                       <w:pPr>
@@ -14742,9 +14607,122 @@
                           <w:shd w:val="clear" w:color="auto" w:fill="FEFCF5"/>
                           <w:lang w:eastAsia="es-EC"/>
                         </w:rPr>
+                        <w:t>])</w:t>
+                      </w:r>
+                      <w:r>
+                        <w:rPr>
+                          <w:rFonts w:ascii="Courier New" w:eastAsia="Times New Roman" w:hAnsi="Courier New" w:cs="Courier New"/>
+                          <w:color w:val="000000"/>
+                          <w:sz w:val="20"/>
+                          <w:szCs w:val="20"/>
+                          <w:shd w:val="clear" w:color="auto" w:fill="FEFCF5"/>
+                          <w:lang w:eastAsia="es-EC"/>
+                        </w:rPr>
+                        <w:t xml:space="preserve"> </w:t>
+                      </w:r>
+                      <w:r>
+                        <w:rPr>
+                          <w:rFonts w:ascii="Courier New" w:eastAsia="Times New Roman" w:hAnsi="Courier New" w:cs="Courier New"/>
+                          <w:color w:val="8000FF"/>
+                          <w:sz w:val="20"/>
+                          <w:szCs w:val="20"/>
+                          <w:shd w:val="clear" w:color="auto" w:fill="FEFCF5"/>
+                          <w:lang w:eastAsia="es-EC"/>
+                        </w:rPr>
+                        <w:t>?</w:t>
+                      </w:r>
+                      <w:r>
+                        <w:rPr>
+                          <w:rFonts w:ascii="Courier New" w:eastAsia="Times New Roman" w:hAnsi="Courier New" w:cs="Courier New"/>
+                          <w:color w:val="000000"/>
+                          <w:sz w:val="20"/>
+                          <w:szCs w:val="20"/>
+                          <w:shd w:val="clear" w:color="auto" w:fill="FEFCF5"/>
+                          <w:lang w:eastAsia="es-EC"/>
+                        </w:rPr>
+                        <w:t xml:space="preserve"> </w:t>
+                      </w:r>
+                      <w:r>
+                        <w:rPr>
+                          <w:rFonts w:ascii="Courier New" w:eastAsia="Times New Roman" w:hAnsi="Courier New" w:cs="Courier New"/>
+                          <w:color w:val="000080"/>
+                          <w:sz w:val="20"/>
+                          <w:szCs w:val="20"/>
+                          <w:shd w:val="clear" w:color="auto" w:fill="FEFCF5"/>
+                          <w:lang w:eastAsia="es-EC"/>
+                        </w:rPr>
+                        <w:t>$</w:t>
+                      </w:r>
+                      <w:proofErr w:type="spellStart"/>
+                      <w:r>
+                        <w:rPr>
+                          <w:rFonts w:ascii="Courier New" w:eastAsia="Times New Roman" w:hAnsi="Courier New" w:cs="Courier New"/>
+                          <w:color w:val="000080"/>
+                          <w:sz w:val="20"/>
+                          <w:szCs w:val="20"/>
+                          <w:shd w:val="clear" w:color="auto" w:fill="FEFCF5"/>
+                          <w:lang w:eastAsia="es-EC"/>
+                        </w:rPr>
+                        <w:t>attributes</w:t>
+                      </w:r>
+                      <w:proofErr w:type="spellEnd"/>
+                      <w:r>
+                        <w:rPr>
+                          <w:rFonts w:ascii="Courier New" w:eastAsia="Times New Roman" w:hAnsi="Courier New" w:cs="Courier New"/>
+                          <w:color w:val="8000FF"/>
+                          <w:sz w:val="20"/>
+                          <w:szCs w:val="20"/>
+                          <w:shd w:val="clear" w:color="auto" w:fill="FEFCF5"/>
+                          <w:lang w:eastAsia="es-EC"/>
+                        </w:rPr>
+                        <w:t>[</w:t>
+                      </w:r>
+                      <w:r>
+                        <w:rPr>
+                          <w:rFonts w:ascii="Courier New" w:eastAsia="Times New Roman" w:hAnsi="Courier New" w:cs="Courier New"/>
+                          <w:color w:val="000080"/>
+                          <w:sz w:val="20"/>
+                          <w:szCs w:val="20"/>
+                          <w:shd w:val="clear" w:color="auto" w:fill="FEFCF5"/>
+                          <w:lang w:eastAsia="es-EC"/>
+                        </w:rPr>
+                        <w:t>$</w:t>
+                      </w:r>
+                      <w:proofErr w:type="spellStart"/>
+                      <w:r>
+                        <w:rPr>
+                          <w:rFonts w:ascii="Courier New" w:eastAsia="Times New Roman" w:hAnsi="Courier New" w:cs="Courier New"/>
+                          <w:color w:val="000080"/>
+                          <w:sz w:val="20"/>
+                          <w:szCs w:val="20"/>
+                          <w:shd w:val="clear" w:color="auto" w:fill="FEFCF5"/>
+                          <w:lang w:eastAsia="es-EC"/>
+                        </w:rPr>
+                        <w:t>index</w:t>
+                      </w:r>
+                      <w:proofErr w:type="spellEnd"/>
+                      <w:r>
+                        <w:rPr>
+                          <w:rFonts w:ascii="Courier New" w:eastAsia="Times New Roman" w:hAnsi="Courier New" w:cs="Courier New"/>
+                          <w:color w:val="8000FF"/>
+                          <w:sz w:val="20"/>
+                          <w:szCs w:val="20"/>
+                          <w:shd w:val="clear" w:color="auto" w:fill="FEFCF5"/>
+                          <w:lang w:eastAsia="es-EC"/>
+                        </w:rPr>
                         <w:t>]</w:t>
                       </w:r>
-                      <w:proofErr w:type="gramStart"/>
+                      <w:r>
+                        <w:rPr>
+                          <w:rFonts w:ascii="Courier New" w:eastAsia="Times New Roman" w:hAnsi="Courier New" w:cs="Courier New"/>
+                          <w:color w:val="000000"/>
+                          <w:sz w:val="20"/>
+                          <w:szCs w:val="20"/>
+                          <w:shd w:val="clear" w:color="auto" w:fill="FEFCF5"/>
+                          <w:lang w:eastAsia="es-EC"/>
+                        </w:rPr>
+                        <w:t xml:space="preserve"> </w:t>
+                      </w:r>
                       <w:r>
                         <w:rPr>
                           <w:rFonts w:ascii="Courier New" w:eastAsia="Times New Roman" w:hAnsi="Courier New" w:cs="Courier New"/>
@@ -14754,136 +14732,8 @@
                           <w:shd w:val="clear" w:color="auto" w:fill="FEFCF5"/>
                           <w:lang w:eastAsia="es-EC"/>
                         </w:rPr>
-                        <w:t>)</w:t>
-                      </w:r>
-                      <w:r>
-                        <w:rPr>
-                          <w:rFonts w:ascii="Courier New" w:eastAsia="Times New Roman" w:hAnsi="Courier New" w:cs="Courier New"/>
-                          <w:color w:val="000000"/>
-                          <w:sz w:val="20"/>
-                          <w:szCs w:val="20"/>
-                          <w:shd w:val="clear" w:color="auto" w:fill="FEFCF5"/>
-                          <w:lang w:eastAsia="es-EC"/>
-                        </w:rPr>
-                        <w:t xml:space="preserve"> </w:t>
-                      </w:r>
-                      <w:r>
-                        <w:rPr>
-                          <w:rFonts w:ascii="Courier New" w:eastAsia="Times New Roman" w:hAnsi="Courier New" w:cs="Courier New"/>
-                          <w:color w:val="8000FF"/>
-                          <w:sz w:val="20"/>
-                          <w:szCs w:val="20"/>
-                          <w:shd w:val="clear" w:color="auto" w:fill="FEFCF5"/>
-                          <w:lang w:eastAsia="es-EC"/>
-                        </w:rPr>
-                        <w:t>?</w:t>
-                      </w:r>
-                      <w:proofErr w:type="gramEnd"/>
-                      <w:r>
-                        <w:rPr>
-                          <w:rFonts w:ascii="Courier New" w:eastAsia="Times New Roman" w:hAnsi="Courier New" w:cs="Courier New"/>
-                          <w:color w:val="000000"/>
-                          <w:sz w:val="20"/>
-                          <w:szCs w:val="20"/>
-                          <w:shd w:val="clear" w:color="auto" w:fill="FEFCF5"/>
-                          <w:lang w:eastAsia="es-EC"/>
-                        </w:rPr>
-                        <w:t xml:space="preserve"> </w:t>
-                      </w:r>
-                      <w:r>
-                        <w:rPr>
-                          <w:rFonts w:ascii="Courier New" w:eastAsia="Times New Roman" w:hAnsi="Courier New" w:cs="Courier New"/>
-                          <w:color w:val="000080"/>
-                          <w:sz w:val="20"/>
-                          <w:szCs w:val="20"/>
-                          <w:shd w:val="clear" w:color="auto" w:fill="FEFCF5"/>
-                          <w:lang w:eastAsia="es-EC"/>
-                        </w:rPr>
-                        <w:t>$</w:t>
-                      </w:r>
-                      <w:proofErr w:type="spellStart"/>
-                      <w:r>
-                        <w:rPr>
-                          <w:rFonts w:ascii="Courier New" w:eastAsia="Times New Roman" w:hAnsi="Courier New" w:cs="Courier New"/>
-                          <w:color w:val="000080"/>
-                          <w:sz w:val="20"/>
-                          <w:szCs w:val="20"/>
-                          <w:shd w:val="clear" w:color="auto" w:fill="FEFCF5"/>
-                          <w:lang w:eastAsia="es-EC"/>
-                        </w:rPr>
-                        <w:t>attributes</w:t>
-                      </w:r>
-                      <w:proofErr w:type="spellEnd"/>
-                      <w:r>
-                        <w:rPr>
-                          <w:rFonts w:ascii="Courier New" w:eastAsia="Times New Roman" w:hAnsi="Courier New" w:cs="Courier New"/>
-                          <w:color w:val="8000FF"/>
-                          <w:sz w:val="20"/>
-                          <w:szCs w:val="20"/>
-                          <w:shd w:val="clear" w:color="auto" w:fill="FEFCF5"/>
-                          <w:lang w:eastAsia="es-EC"/>
-                        </w:rPr>
-                        <w:t>[</w:t>
-                      </w:r>
-                      <w:r>
-                        <w:rPr>
-                          <w:rFonts w:ascii="Courier New" w:eastAsia="Times New Roman" w:hAnsi="Courier New" w:cs="Courier New"/>
-                          <w:color w:val="000080"/>
-                          <w:sz w:val="20"/>
-                          <w:szCs w:val="20"/>
-                          <w:shd w:val="clear" w:color="auto" w:fill="FEFCF5"/>
-                          <w:lang w:eastAsia="es-EC"/>
-                        </w:rPr>
-                        <w:t>$</w:t>
-                      </w:r>
-                      <w:proofErr w:type="spellStart"/>
-                      <w:r>
-                        <w:rPr>
-                          <w:rFonts w:ascii="Courier New" w:eastAsia="Times New Roman" w:hAnsi="Courier New" w:cs="Courier New"/>
-                          <w:color w:val="000080"/>
-                          <w:sz w:val="20"/>
-                          <w:szCs w:val="20"/>
-                          <w:shd w:val="clear" w:color="auto" w:fill="FEFCF5"/>
-                          <w:lang w:eastAsia="es-EC"/>
-                        </w:rPr>
-                        <w:t>index</w:t>
-                      </w:r>
-                      <w:proofErr w:type="spellEnd"/>
-                      <w:proofErr w:type="gramStart"/>
-                      <w:r>
-                        <w:rPr>
-                          <w:rFonts w:ascii="Courier New" w:eastAsia="Times New Roman" w:hAnsi="Courier New" w:cs="Courier New"/>
-                          <w:color w:val="8000FF"/>
-                          <w:sz w:val="20"/>
-                          <w:szCs w:val="20"/>
-                          <w:shd w:val="clear" w:color="auto" w:fill="FEFCF5"/>
-                          <w:lang w:eastAsia="es-EC"/>
-                        </w:rPr>
-                        <w:t>]</w:t>
-                      </w:r>
-                      <w:r>
-                        <w:rPr>
-                          <w:rFonts w:ascii="Courier New" w:eastAsia="Times New Roman" w:hAnsi="Courier New" w:cs="Courier New"/>
-                          <w:color w:val="000000"/>
-                          <w:sz w:val="20"/>
-                          <w:szCs w:val="20"/>
-                          <w:shd w:val="clear" w:color="auto" w:fill="FEFCF5"/>
-                          <w:lang w:eastAsia="es-EC"/>
-                        </w:rPr>
-                        <w:t xml:space="preserve"> </w:t>
-                      </w:r>
-                      <w:r>
-                        <w:rPr>
-                          <w:rFonts w:ascii="Courier New" w:eastAsia="Times New Roman" w:hAnsi="Courier New" w:cs="Courier New"/>
-                          <w:color w:val="8000FF"/>
-                          <w:sz w:val="20"/>
-                          <w:szCs w:val="20"/>
-                          <w:shd w:val="clear" w:color="auto" w:fill="FEFCF5"/>
-                          <w:lang w:eastAsia="es-EC"/>
-                        </w:rPr>
                         <w:t>:</w:t>
                       </w:r>
-                      <w:proofErr w:type="gramEnd"/>
                       <w:r>
                         <w:rPr>
                           <w:rFonts w:ascii="Courier New" w:eastAsia="Times New Roman" w:hAnsi="Courier New" w:cs="Courier New"/>
@@ -45843,6 +45693,336 @@
           <w:lang w:val="en-US"/>
         </w:rPr>
       </w:pPr>
+      <w:r>
+        <w:rPr>
+          <w:noProof/>
+          <w:lang w:val="en-US"/>
+        </w:rPr>
+        <w:lastRenderedPageBreak/>
+        <w:t>Rutas de Passport</w:t>
+      </w:r>
+    </w:p>
+    <w:p>
+      <w:pPr>
+        <w:rPr>
+          <w:noProof/>
+          <w:lang w:val="en-US"/>
+        </w:rPr>
+      </w:pPr>
+    </w:p>
+    <w:p>
+      <w:pPr>
+        <w:rPr>
+          <w:noProof/>
+          <w:sz w:val="16"/>
+          <w:szCs w:val="16"/>
+          <w:lang w:val="en-US"/>
+        </w:rPr>
+      </w:pPr>
+      <w:r>
+        <w:rPr>
+          <w:noProof/>
+          <w:sz w:val="16"/>
+          <w:szCs w:val="16"/>
+          <w:lang w:val="en-US"/>
+        </w:rPr>
+        <w:t xml:space="preserve">| GET|HEAD  </w:t>
+      </w:r>
+      <w:r>
+        <w:rPr>
+          <w:noProof/>
+          <w:sz w:val="16"/>
+          <w:szCs w:val="16"/>
+          <w:lang w:val="en-US"/>
+        </w:rPr>
+        <w:t xml:space="preserve">| </w:t>
+      </w:r>
+      <w:r>
+        <w:rPr>
+          <w:noProof/>
+          <w:sz w:val="16"/>
+          <w:szCs w:val="16"/>
+          <w:lang w:val="en-US"/>
+        </w:rPr>
+        <w:t>oauth/authorize                              |                             | \Laravel\Passport\Http\Controllers\AuthorizationController@authorize       | web,auth</w:t>
+      </w:r>
+    </w:p>
+    <w:p>
+      <w:pPr>
+        <w:rPr>
+          <w:noProof/>
+          <w:sz w:val="16"/>
+          <w:szCs w:val="16"/>
+          <w:lang w:val="en-US"/>
+        </w:rPr>
+      </w:pPr>
+      <w:r>
+        <w:rPr>
+          <w:noProof/>
+          <w:sz w:val="16"/>
+          <w:szCs w:val="16"/>
+          <w:lang w:val="en-US"/>
+        </w:rPr>
+        <w:t>| POST      | oauth/authorize                              |                             | \Laravel\Passport\Http\Controllers\ApproveAuthorizationController@approve  | web,auth</w:t>
+      </w:r>
+    </w:p>
+    <w:p>
+      <w:pPr>
+        <w:rPr>
+          <w:noProof/>
+          <w:sz w:val="16"/>
+          <w:szCs w:val="16"/>
+          <w:lang w:val="en-US"/>
+        </w:rPr>
+      </w:pPr>
+      <w:r>
+        <w:rPr>
+          <w:noProof/>
+          <w:sz w:val="16"/>
+          <w:szCs w:val="16"/>
+          <w:lang w:val="en-US"/>
+        </w:rPr>
+        <w:t>| DELETE    | oauth/authorize                              |                             | \Laravel\Passport\Http\Controllers\DenyAuthorizationController@deny        | web,auth</w:t>
+      </w:r>
+    </w:p>
+    <w:p>
+      <w:pPr>
+        <w:rPr>
+          <w:noProof/>
+          <w:sz w:val="16"/>
+          <w:szCs w:val="16"/>
+          <w:lang w:val="en-US"/>
+        </w:rPr>
+      </w:pPr>
+      <w:r>
+        <w:rPr>
+          <w:noProof/>
+          <w:sz w:val="16"/>
+          <w:szCs w:val="16"/>
+          <w:lang w:val="en-US"/>
+        </w:rPr>
+        <w:t>| POST      | oauth/clients                                |                             | \Laravel\Passport\Http\Controllers\ClientController@store                  | web,auth</w:t>
+      </w:r>
+    </w:p>
+    <w:p>
+      <w:pPr>
+        <w:rPr>
+          <w:noProof/>
+          <w:sz w:val="16"/>
+          <w:szCs w:val="16"/>
+          <w:lang w:val="en-US"/>
+        </w:rPr>
+      </w:pPr>
+      <w:r>
+        <w:rPr>
+          <w:noProof/>
+          <w:sz w:val="16"/>
+          <w:szCs w:val="16"/>
+          <w:lang w:val="en-US"/>
+        </w:rPr>
+        <w:t>| GET|HEAD  | oauth/clients                                |                             | \Laravel\Passport\Http\Controllers\ClientController@forUser                | web,auth</w:t>
+      </w:r>
+    </w:p>
+    <w:p>
+      <w:pPr>
+        <w:rPr>
+          <w:noProof/>
+          <w:sz w:val="16"/>
+          <w:szCs w:val="16"/>
+          <w:lang w:val="en-US"/>
+        </w:rPr>
+      </w:pPr>
+      <w:r>
+        <w:rPr>
+          <w:noProof/>
+          <w:sz w:val="16"/>
+          <w:szCs w:val="16"/>
+          <w:lang w:val="en-US"/>
+        </w:rPr>
+        <w:t>| DELETE    | oauth/clients/{client_id}                    |                             | \Laravel\Passport\Http\Controllers\ClientController@destroy                | web,auth</w:t>
+      </w:r>
+    </w:p>
+    <w:p>
+      <w:pPr>
+        <w:rPr>
+          <w:noProof/>
+          <w:sz w:val="16"/>
+          <w:szCs w:val="16"/>
+          <w:lang w:val="en-US"/>
+        </w:rPr>
+      </w:pPr>
+      <w:r>
+        <w:rPr>
+          <w:noProof/>
+          <w:sz w:val="16"/>
+          <w:szCs w:val="16"/>
+          <w:lang w:val="en-US"/>
+        </w:rPr>
+        <w:t>| PUT       | oauth/clients/{client_id}                    |                             | \Laravel\Passport\Http\Controllers\ClientController@update                 | web,auth</w:t>
+      </w:r>
+    </w:p>
+    <w:p>
+      <w:pPr>
+        <w:rPr>
+          <w:noProof/>
+          <w:sz w:val="16"/>
+          <w:szCs w:val="16"/>
+          <w:lang w:val="en-US"/>
+        </w:rPr>
+      </w:pPr>
+      <w:r>
+        <w:rPr>
+          <w:noProof/>
+          <w:sz w:val="16"/>
+          <w:szCs w:val="16"/>
+          <w:lang w:val="en-US"/>
+        </w:rPr>
+        <w:t>| GET|HEAD  | oauth/personal-access-tokens                 |                             | \Laravel\Passport\Http\Controllers\PersonalAccessTokenController@forUser   | web,auth</w:t>
+      </w:r>
+    </w:p>
+    <w:p>
+      <w:pPr>
+        <w:rPr>
+          <w:noProof/>
+          <w:sz w:val="16"/>
+          <w:szCs w:val="16"/>
+          <w:lang w:val="en-US"/>
+        </w:rPr>
+      </w:pPr>
+      <w:r>
+        <w:rPr>
+          <w:noProof/>
+          <w:sz w:val="16"/>
+          <w:szCs w:val="16"/>
+          <w:lang w:val="en-US"/>
+        </w:rPr>
+        <w:t>| POST      | oauth/personal-access-tokens                 |                             | \Laravel\Passport\Http\Controllers\PersonalAccessTokenController@store     | web,auth</w:t>
+      </w:r>
+    </w:p>
+    <w:p>
+      <w:pPr>
+        <w:rPr>
+          <w:noProof/>
+          <w:sz w:val="16"/>
+          <w:szCs w:val="16"/>
+          <w:lang w:val="en-US"/>
+        </w:rPr>
+      </w:pPr>
+      <w:r>
+        <w:rPr>
+          <w:noProof/>
+          <w:sz w:val="16"/>
+          <w:szCs w:val="16"/>
+          <w:lang w:val="en-US"/>
+        </w:rPr>
+        <w:t>| DELETE    | oauth/personal-access-tokens/{token_id}      |                             | \Laravel\Passport\Http\Controllers\PersonalAccessTokenController@destroy   | web,auth</w:t>
+      </w:r>
+    </w:p>
+    <w:p>
+      <w:pPr>
+        <w:rPr>
+          <w:noProof/>
+          <w:sz w:val="16"/>
+          <w:szCs w:val="16"/>
+          <w:lang w:val="en-US"/>
+        </w:rPr>
+      </w:pPr>
+      <w:r>
+        <w:rPr>
+          <w:noProof/>
+          <w:sz w:val="16"/>
+          <w:szCs w:val="16"/>
+          <w:lang w:val="en-US"/>
+        </w:rPr>
+        <w:t>| GET|HEAD  | oauth/scopes                                 |                             | \Laravel\Passport\Http\Controllers\ScopeController@all                     | web,auth</w:t>
+      </w:r>
+    </w:p>
+    <w:p>
+      <w:pPr>
+        <w:rPr>
+          <w:noProof/>
+          <w:sz w:val="16"/>
+          <w:szCs w:val="16"/>
+          <w:lang w:val="en-US"/>
+        </w:rPr>
+      </w:pPr>
+      <w:r>
+        <w:rPr>
+          <w:noProof/>
+          <w:sz w:val="16"/>
+          <w:szCs w:val="16"/>
+          <w:lang w:val="en-US"/>
+        </w:rPr>
+        <w:t xml:space="preserve">| POST      | oauth/token                                  |                             | \Laravel\Passport\Http\Controllers\AccessTokenController@issueToken        | </w:t>
+      </w:r>
+      <w:r>
+        <w:rPr>
+          <w:noProof/>
+          <w:sz w:val="16"/>
+          <w:szCs w:val="16"/>
+          <w:lang w:val="en-US"/>
+        </w:rPr>
+        <w:t>api</w:t>
+      </w:r>
+      <w:bookmarkStart w:id="0" w:name="_GoBack"/>
+      <w:bookmarkEnd w:id="0"/>
+    </w:p>
+    <w:p>
+      <w:pPr>
+        <w:rPr>
+          <w:noProof/>
+          <w:sz w:val="16"/>
+          <w:szCs w:val="16"/>
+          <w:lang w:val="en-US"/>
+        </w:rPr>
+      </w:pPr>
+      <w:r>
+        <w:rPr>
+          <w:noProof/>
+          <w:sz w:val="16"/>
+          <w:szCs w:val="16"/>
+          <w:lang w:val="en-US"/>
+        </w:rPr>
+        <w:t>| POST      | oauth/token/refresh                          |                             | \Laravel\Passport\Http\Controllers\TransientTokenController@refresh        | web,auth</w:t>
+      </w:r>
+    </w:p>
+    <w:p>
+      <w:pPr>
+        <w:rPr>
+          <w:noProof/>
+          <w:sz w:val="16"/>
+          <w:szCs w:val="16"/>
+          <w:lang w:val="en-US"/>
+        </w:rPr>
+      </w:pPr>
+      <w:r>
+        <w:rPr>
+          <w:noProof/>
+          <w:sz w:val="16"/>
+          <w:szCs w:val="16"/>
+          <w:lang w:val="en-US"/>
+        </w:rPr>
+        <w:t>| GET|HEAD  | oauth/tokens                                 |                             | \Laravel\Passport\Http\Controllers\AuthorizedAccessTokenController@forUser | web,auth</w:t>
+      </w:r>
+    </w:p>
+    <w:p>
+      <w:pPr>
+        <w:rPr>
+          <w:noProof/>
+          <w:sz w:val="16"/>
+          <w:szCs w:val="16"/>
+          <w:lang w:val="en-US"/>
+        </w:rPr>
+      </w:pPr>
+      <w:r>
+        <w:rPr>
+          <w:noProof/>
+          <w:sz w:val="16"/>
+          <w:szCs w:val="16"/>
+          <w:lang w:val="en-US"/>
+        </w:rPr>
+        <w:t>| DELETE    | oauth/tokens/{token_id}                      |                             | \Laravel\Passport\Http\Controllers\AuthorizedAccessTokenController@destroy | web,auth</w:t>
+      </w:r>
     </w:p>
     <w:p>
       <w:pPr>
@@ -47079,7 +47259,7 @@
 </file>
 
 <file path=customXml/itemProps1.xml><?xml version="1.0" encoding="utf-8"?>
-<ds:datastoreItem xmlns:ds="http://schemas.openxmlformats.org/officeDocument/2006/customXml" ds:itemID="{E4864DC9-9574-4F0E-89AA-F03190921319}">
+<ds:datastoreItem xmlns:ds="http://schemas.openxmlformats.org/officeDocument/2006/customXml" ds:itemID="{13C75F72-7D8E-466A-9C2D-CC0D9CB527F2}">
   <ds:schemaRefs>
     <ds:schemaRef ds:uri="http://schemas.openxmlformats.org/officeDocument/2006/bibliography"/>
   </ds:schemaRefs>

</xml_diff>

<commit_message>
Registro de las rutas reuqeridas para oauth
</commit_message>
<xml_diff>
--- a/documentation/API doc.docx
+++ b/documentation/API doc.docx
@@ -27386,37 +27386,7 @@
                                 <w:szCs w:val="20"/>
                                 <w:lang w:eastAsia="es-EC"/>
                               </w:rPr>
-                              <w:t>items</w:t>
-                            </w:r>
-                            <w:r>
-                              <w:rPr>
-                                <w:rFonts w:ascii="Courier New" w:eastAsia="Times New Roman" w:hAnsi="Courier New" w:cs="Courier New"/>
-                                <w:color w:val="000000"/>
-                                <w:sz w:val="20"/>
-                                <w:szCs w:val="20"/>
-                                <w:lang w:eastAsia="es-EC"/>
-                              </w:rPr>
-                              <w:t>/{</w:t>
-                            </w:r>
-                            <w:r>
-                              <w:rPr>
-                                <w:rFonts w:ascii="Courier New" w:eastAsia="Times New Roman" w:hAnsi="Courier New" w:cs="Courier New"/>
-                                <w:color w:val="000000"/>
-                                <w:sz w:val="20"/>
-                                <w:szCs w:val="20"/>
-                                <w:lang w:eastAsia="es-EC"/>
-                              </w:rPr>
-                              <w:t>item</w:t>
-                            </w:r>
-                            <w:r>
-                              <w:rPr>
-                                <w:rFonts w:ascii="Courier New" w:eastAsia="Times New Roman" w:hAnsi="Courier New" w:cs="Courier New"/>
-                                <w:color w:val="000000"/>
-                                <w:sz w:val="20"/>
-                                <w:szCs w:val="20"/>
-                                <w:lang w:eastAsia="es-EC"/>
-                              </w:rPr>
-                              <w:t>}</w:t>
+                              <w:t>items/{item}</w:t>
                             </w:r>
                           </w:p>
                         </w:txbxContent>
@@ -27464,37 +27434,7 @@
                           <w:szCs w:val="20"/>
                           <w:lang w:eastAsia="es-EC"/>
                         </w:rPr>
-                        <w:t>items</w:t>
-                      </w:r>
-                      <w:r>
-                        <w:rPr>
-                          <w:rFonts w:ascii="Courier New" w:eastAsia="Times New Roman" w:hAnsi="Courier New" w:cs="Courier New"/>
-                          <w:color w:val="000000"/>
-                          <w:sz w:val="20"/>
-                          <w:szCs w:val="20"/>
-                          <w:lang w:eastAsia="es-EC"/>
-                        </w:rPr>
-                        <w:t>/{</w:t>
-                      </w:r>
-                      <w:r>
-                        <w:rPr>
-                          <w:rFonts w:ascii="Courier New" w:eastAsia="Times New Roman" w:hAnsi="Courier New" w:cs="Courier New"/>
-                          <w:color w:val="000000"/>
-                          <w:sz w:val="20"/>
-                          <w:szCs w:val="20"/>
-                          <w:lang w:eastAsia="es-EC"/>
-                        </w:rPr>
-                        <w:t>item</w:t>
-                      </w:r>
-                      <w:r>
-                        <w:rPr>
-                          <w:rFonts w:ascii="Courier New" w:eastAsia="Times New Roman" w:hAnsi="Courier New" w:cs="Courier New"/>
-                          <w:color w:val="000000"/>
-                          <w:sz w:val="20"/>
-                          <w:szCs w:val="20"/>
-                          <w:lang w:eastAsia="es-EC"/>
-                        </w:rPr>
-                        <w:t>}</w:t>
+                        <w:t>items/{item}</w:t>
                       </w:r>
                     </w:p>
                   </w:txbxContent>
@@ -28341,37 +28281,7 @@
                                 <w:szCs w:val="20"/>
                                 <w:lang w:eastAsia="es-EC"/>
                               </w:rPr>
-                              <w:t>items</w:t>
-                            </w:r>
-                            <w:r>
-                              <w:rPr>
-                                <w:rFonts w:ascii="Courier New" w:eastAsia="Times New Roman" w:hAnsi="Courier New" w:cs="Courier New"/>
-                                <w:color w:val="000000"/>
-                                <w:sz w:val="20"/>
-                                <w:szCs w:val="20"/>
-                                <w:lang w:eastAsia="es-EC"/>
-                              </w:rPr>
-                              <w:t>/{</w:t>
-                            </w:r>
-                            <w:r>
-                              <w:rPr>
-                                <w:rFonts w:ascii="Courier New" w:eastAsia="Times New Roman" w:hAnsi="Courier New" w:cs="Courier New"/>
-                                <w:color w:val="000000"/>
-                                <w:sz w:val="20"/>
-                                <w:szCs w:val="20"/>
-                                <w:lang w:eastAsia="es-EC"/>
-                              </w:rPr>
-                              <w:t>item</w:t>
-                            </w:r>
-                            <w:r>
-                              <w:rPr>
-                                <w:rFonts w:ascii="Courier New" w:eastAsia="Times New Roman" w:hAnsi="Courier New" w:cs="Courier New"/>
-                                <w:color w:val="000000"/>
-                                <w:sz w:val="20"/>
-                                <w:szCs w:val="20"/>
-                                <w:lang w:eastAsia="es-EC"/>
-                              </w:rPr>
-                              <w:t>}</w:t>
+                              <w:t>items/{item}</w:t>
                             </w:r>
                           </w:p>
                         </w:txbxContent>
@@ -28419,37 +28329,7 @@
                           <w:szCs w:val="20"/>
                           <w:lang w:eastAsia="es-EC"/>
                         </w:rPr>
-                        <w:t>items</w:t>
-                      </w:r>
-                      <w:r>
-                        <w:rPr>
-                          <w:rFonts w:ascii="Courier New" w:eastAsia="Times New Roman" w:hAnsi="Courier New" w:cs="Courier New"/>
-                          <w:color w:val="000000"/>
-                          <w:sz w:val="20"/>
-                          <w:szCs w:val="20"/>
-                          <w:lang w:eastAsia="es-EC"/>
-                        </w:rPr>
-                        <w:t>/{</w:t>
-                      </w:r>
-                      <w:r>
-                        <w:rPr>
-                          <w:rFonts w:ascii="Courier New" w:eastAsia="Times New Roman" w:hAnsi="Courier New" w:cs="Courier New"/>
-                          <w:color w:val="000000"/>
-                          <w:sz w:val="20"/>
-                          <w:szCs w:val="20"/>
-                          <w:lang w:eastAsia="es-EC"/>
-                        </w:rPr>
-                        <w:t>item</w:t>
-                      </w:r>
-                      <w:r>
-                        <w:rPr>
-                          <w:rFonts w:ascii="Courier New" w:eastAsia="Times New Roman" w:hAnsi="Courier New" w:cs="Courier New"/>
-                          <w:color w:val="000000"/>
-                          <w:sz w:val="20"/>
-                          <w:szCs w:val="20"/>
-                          <w:lang w:eastAsia="es-EC"/>
-                        </w:rPr>
-                        <w:t>}</w:t>
+                        <w:t>items/{item}</w:t>
                       </w:r>
                     </w:p>
                   </w:txbxContent>
@@ -29047,37 +28927,7 @@
                                 <w:szCs w:val="20"/>
                                 <w:lang w:eastAsia="es-EC"/>
                               </w:rPr>
-                              <w:t>items</w:t>
-                            </w:r>
-                            <w:r>
-                              <w:rPr>
-                                <w:rFonts w:ascii="Courier New" w:eastAsia="Times New Roman" w:hAnsi="Courier New" w:cs="Courier New"/>
-                                <w:color w:val="000000"/>
-                                <w:sz w:val="20"/>
-                                <w:szCs w:val="20"/>
-                                <w:lang w:eastAsia="es-EC"/>
-                              </w:rPr>
-                              <w:t>/{</w:t>
-                            </w:r>
-                            <w:r>
-                              <w:rPr>
-                                <w:rFonts w:ascii="Courier New" w:eastAsia="Times New Roman" w:hAnsi="Courier New" w:cs="Courier New"/>
-                                <w:color w:val="000000"/>
-                                <w:sz w:val="20"/>
-                                <w:szCs w:val="20"/>
-                                <w:lang w:eastAsia="es-EC"/>
-                              </w:rPr>
-                              <w:t>item</w:t>
-                            </w:r>
-                            <w:r>
-                              <w:rPr>
-                                <w:rFonts w:ascii="Courier New" w:eastAsia="Times New Roman" w:hAnsi="Courier New" w:cs="Courier New"/>
-                                <w:color w:val="000000"/>
-                                <w:sz w:val="20"/>
-                                <w:szCs w:val="20"/>
-                                <w:lang w:eastAsia="es-EC"/>
-                              </w:rPr>
-                              <w:t>}</w:t>
+                              <w:t>items/{item}</w:t>
                             </w:r>
                           </w:p>
                         </w:txbxContent>
@@ -29125,37 +28975,7 @@
                           <w:szCs w:val="20"/>
                           <w:lang w:eastAsia="es-EC"/>
                         </w:rPr>
-                        <w:t>items</w:t>
-                      </w:r>
-                      <w:r>
-                        <w:rPr>
-                          <w:rFonts w:ascii="Courier New" w:eastAsia="Times New Roman" w:hAnsi="Courier New" w:cs="Courier New"/>
-                          <w:color w:val="000000"/>
-                          <w:sz w:val="20"/>
-                          <w:szCs w:val="20"/>
-                          <w:lang w:eastAsia="es-EC"/>
-                        </w:rPr>
-                        <w:t>/{</w:t>
-                      </w:r>
-                      <w:r>
-                        <w:rPr>
-                          <w:rFonts w:ascii="Courier New" w:eastAsia="Times New Roman" w:hAnsi="Courier New" w:cs="Courier New"/>
-                          <w:color w:val="000000"/>
-                          <w:sz w:val="20"/>
-                          <w:szCs w:val="20"/>
-                          <w:lang w:eastAsia="es-EC"/>
-                        </w:rPr>
-                        <w:t>item</w:t>
-                      </w:r>
-                      <w:r>
-                        <w:rPr>
-                          <w:rFonts w:ascii="Courier New" w:eastAsia="Times New Roman" w:hAnsi="Courier New" w:cs="Courier New"/>
-                          <w:color w:val="000000"/>
-                          <w:sz w:val="20"/>
-                          <w:szCs w:val="20"/>
-                          <w:lang w:eastAsia="es-EC"/>
-                        </w:rPr>
-                        <w:t>}</w:t>
+                        <w:t>items/{item}</w:t>
                       </w:r>
                     </w:p>
                   </w:txbxContent>
@@ -30389,37 +30209,7 @@
                                 <w:szCs w:val="20"/>
                                 <w:lang w:eastAsia="es-EC"/>
                               </w:rPr>
-                              <w:t>programs</w:t>
-                            </w:r>
-                            <w:r>
-                              <w:rPr>
-                                <w:rFonts w:ascii="Courier New" w:eastAsia="Times New Roman" w:hAnsi="Courier New" w:cs="Courier New"/>
-                                <w:color w:val="000000"/>
-                                <w:sz w:val="20"/>
-                                <w:szCs w:val="20"/>
-                                <w:lang w:eastAsia="es-EC"/>
-                              </w:rPr>
-                              <w:t>/{</w:t>
-                            </w:r>
-                            <w:r>
-                              <w:rPr>
-                                <w:rFonts w:ascii="Courier New" w:eastAsia="Times New Roman" w:hAnsi="Courier New" w:cs="Courier New"/>
-                                <w:color w:val="000000"/>
-                                <w:sz w:val="20"/>
-                                <w:szCs w:val="20"/>
-                                <w:lang w:eastAsia="es-EC"/>
-                              </w:rPr>
-                              <w:t>program</w:t>
-                            </w:r>
-                            <w:r>
-                              <w:rPr>
-                                <w:rFonts w:ascii="Courier New" w:eastAsia="Times New Roman" w:hAnsi="Courier New" w:cs="Courier New"/>
-                                <w:color w:val="000000"/>
-                                <w:sz w:val="20"/>
-                                <w:szCs w:val="20"/>
-                                <w:lang w:eastAsia="es-EC"/>
-                              </w:rPr>
-                              <w:t>}</w:t>
+                              <w:t>programs/{program}</w:t>
                             </w:r>
                           </w:p>
                         </w:txbxContent>
@@ -30467,37 +30257,7 @@
                           <w:szCs w:val="20"/>
                           <w:lang w:eastAsia="es-EC"/>
                         </w:rPr>
-                        <w:t>programs</w:t>
-                      </w:r>
-                      <w:r>
-                        <w:rPr>
-                          <w:rFonts w:ascii="Courier New" w:eastAsia="Times New Roman" w:hAnsi="Courier New" w:cs="Courier New"/>
-                          <w:color w:val="000000"/>
-                          <w:sz w:val="20"/>
-                          <w:szCs w:val="20"/>
-                          <w:lang w:eastAsia="es-EC"/>
-                        </w:rPr>
-                        <w:t>/{</w:t>
-                      </w:r>
-                      <w:r>
-                        <w:rPr>
-                          <w:rFonts w:ascii="Courier New" w:eastAsia="Times New Roman" w:hAnsi="Courier New" w:cs="Courier New"/>
-                          <w:color w:val="000000"/>
-                          <w:sz w:val="20"/>
-                          <w:szCs w:val="20"/>
-                          <w:lang w:eastAsia="es-EC"/>
-                        </w:rPr>
-                        <w:t>program</w:t>
-                      </w:r>
-                      <w:r>
-                        <w:rPr>
-                          <w:rFonts w:ascii="Courier New" w:eastAsia="Times New Roman" w:hAnsi="Courier New" w:cs="Courier New"/>
-                          <w:color w:val="000000"/>
-                          <w:sz w:val="20"/>
-                          <w:szCs w:val="20"/>
-                          <w:lang w:eastAsia="es-EC"/>
-                        </w:rPr>
-                        <w:t>}</w:t>
+                        <w:t>programs/{program}</w:t>
                       </w:r>
                     </w:p>
                   </w:txbxContent>
@@ -31295,37 +31055,7 @@
                                 <w:szCs w:val="20"/>
                                 <w:lang w:eastAsia="es-EC"/>
                               </w:rPr>
-                              <w:t>programs</w:t>
-                            </w:r>
-                            <w:r>
-                              <w:rPr>
-                                <w:rFonts w:ascii="Courier New" w:eastAsia="Times New Roman" w:hAnsi="Courier New" w:cs="Courier New"/>
-                                <w:color w:val="000000"/>
-                                <w:sz w:val="20"/>
-                                <w:szCs w:val="20"/>
-                                <w:lang w:eastAsia="es-EC"/>
-                              </w:rPr>
-                              <w:t>/{</w:t>
-                            </w:r>
-                            <w:r>
-                              <w:rPr>
-                                <w:rFonts w:ascii="Courier New" w:eastAsia="Times New Roman" w:hAnsi="Courier New" w:cs="Courier New"/>
-                                <w:color w:val="000000"/>
-                                <w:sz w:val="20"/>
-                                <w:szCs w:val="20"/>
-                                <w:lang w:eastAsia="es-EC"/>
-                              </w:rPr>
-                              <w:t>program</w:t>
-                            </w:r>
-                            <w:r>
-                              <w:rPr>
-                                <w:rFonts w:ascii="Courier New" w:eastAsia="Times New Roman" w:hAnsi="Courier New" w:cs="Courier New"/>
-                                <w:color w:val="000000"/>
-                                <w:sz w:val="20"/>
-                                <w:szCs w:val="20"/>
-                                <w:lang w:eastAsia="es-EC"/>
-                              </w:rPr>
-                              <w:t>}</w:t>
+                              <w:t>programs/{program}</w:t>
                             </w:r>
                           </w:p>
                         </w:txbxContent>
@@ -31373,37 +31103,7 @@
                           <w:szCs w:val="20"/>
                           <w:lang w:eastAsia="es-EC"/>
                         </w:rPr>
-                        <w:t>programs</w:t>
-                      </w:r>
-                      <w:r>
-                        <w:rPr>
-                          <w:rFonts w:ascii="Courier New" w:eastAsia="Times New Roman" w:hAnsi="Courier New" w:cs="Courier New"/>
-                          <w:color w:val="000000"/>
-                          <w:sz w:val="20"/>
-                          <w:szCs w:val="20"/>
-                          <w:lang w:eastAsia="es-EC"/>
-                        </w:rPr>
-                        <w:t>/{</w:t>
-                      </w:r>
-                      <w:r>
-                        <w:rPr>
-                          <w:rFonts w:ascii="Courier New" w:eastAsia="Times New Roman" w:hAnsi="Courier New" w:cs="Courier New"/>
-                          <w:color w:val="000000"/>
-                          <w:sz w:val="20"/>
-                          <w:szCs w:val="20"/>
-                          <w:lang w:eastAsia="es-EC"/>
-                        </w:rPr>
-                        <w:t>program</w:t>
-                      </w:r>
-                      <w:r>
-                        <w:rPr>
-                          <w:rFonts w:ascii="Courier New" w:eastAsia="Times New Roman" w:hAnsi="Courier New" w:cs="Courier New"/>
-                          <w:color w:val="000000"/>
-                          <w:sz w:val="20"/>
-                          <w:szCs w:val="20"/>
-                          <w:lang w:eastAsia="es-EC"/>
-                        </w:rPr>
-                        <w:t>}</w:t>
+                        <w:t>programs/{program}</w:t>
                       </w:r>
                     </w:p>
                   </w:txbxContent>
@@ -31968,37 +31668,7 @@
                                 <w:szCs w:val="20"/>
                                 <w:lang w:eastAsia="es-EC"/>
                               </w:rPr>
-                              <w:t>programs</w:t>
-                            </w:r>
-                            <w:r>
-                              <w:rPr>
-                                <w:rFonts w:ascii="Courier New" w:eastAsia="Times New Roman" w:hAnsi="Courier New" w:cs="Courier New"/>
-                                <w:color w:val="000000"/>
-                                <w:sz w:val="20"/>
-                                <w:szCs w:val="20"/>
-                                <w:lang w:eastAsia="es-EC"/>
-                              </w:rPr>
-                              <w:t>/{</w:t>
-                            </w:r>
-                            <w:r>
-                              <w:rPr>
-                                <w:rFonts w:ascii="Courier New" w:eastAsia="Times New Roman" w:hAnsi="Courier New" w:cs="Courier New"/>
-                                <w:color w:val="000000"/>
-                                <w:sz w:val="20"/>
-                                <w:szCs w:val="20"/>
-                                <w:lang w:eastAsia="es-EC"/>
-                              </w:rPr>
-                              <w:t>program</w:t>
-                            </w:r>
-                            <w:r>
-                              <w:rPr>
-                                <w:rFonts w:ascii="Courier New" w:eastAsia="Times New Roman" w:hAnsi="Courier New" w:cs="Courier New"/>
-                                <w:color w:val="000000"/>
-                                <w:sz w:val="20"/>
-                                <w:szCs w:val="20"/>
-                                <w:lang w:eastAsia="es-EC"/>
-                              </w:rPr>
-                              <w:t>}</w:t>
+                              <w:t>programs/{program}</w:t>
                             </w:r>
                           </w:p>
                         </w:txbxContent>
@@ -32046,37 +31716,7 @@
                           <w:szCs w:val="20"/>
                           <w:lang w:eastAsia="es-EC"/>
                         </w:rPr>
-                        <w:t>programs</w:t>
-                      </w:r>
-                      <w:r>
-                        <w:rPr>
-                          <w:rFonts w:ascii="Courier New" w:eastAsia="Times New Roman" w:hAnsi="Courier New" w:cs="Courier New"/>
-                          <w:color w:val="000000"/>
-                          <w:sz w:val="20"/>
-                          <w:szCs w:val="20"/>
-                          <w:lang w:eastAsia="es-EC"/>
-                        </w:rPr>
-                        <w:t>/{</w:t>
-                      </w:r>
-                      <w:r>
-                        <w:rPr>
-                          <w:rFonts w:ascii="Courier New" w:eastAsia="Times New Roman" w:hAnsi="Courier New" w:cs="Courier New"/>
-                          <w:color w:val="000000"/>
-                          <w:sz w:val="20"/>
-                          <w:szCs w:val="20"/>
-                          <w:lang w:eastAsia="es-EC"/>
-                        </w:rPr>
-                        <w:t>program</w:t>
-                      </w:r>
-                      <w:r>
-                        <w:rPr>
-                          <w:rFonts w:ascii="Courier New" w:eastAsia="Times New Roman" w:hAnsi="Courier New" w:cs="Courier New"/>
-                          <w:color w:val="000000"/>
-                          <w:sz w:val="20"/>
-                          <w:szCs w:val="20"/>
-                          <w:lang w:eastAsia="es-EC"/>
-                        </w:rPr>
-                        <w:t>}</w:t>
+                        <w:t>programs/{program}</w:t>
                       </w:r>
                     </w:p>
                   </w:txbxContent>
@@ -32445,47 +32085,7 @@
                                 <w:szCs w:val="20"/>
                                 <w:lang w:eastAsia="es-EC"/>
                               </w:rPr>
-                              <w:t>programs</w:t>
-                            </w:r>
-                            <w:r>
-                              <w:rPr>
-                                <w:rFonts w:ascii="Courier New" w:eastAsia="Times New Roman" w:hAnsi="Courier New" w:cs="Courier New"/>
-                                <w:color w:val="000000"/>
-                                <w:sz w:val="20"/>
-                                <w:szCs w:val="20"/>
-                                <w:lang w:eastAsia="es-EC"/>
-                              </w:rPr>
-                              <w:t>/{</w:t>
-                            </w:r>
-                            <w:r>
-                              <w:rPr>
-                                <w:rFonts w:ascii="Courier New" w:eastAsia="Times New Roman" w:hAnsi="Courier New" w:cs="Courier New"/>
-                                <w:color w:val="000000"/>
-                                <w:sz w:val="20"/>
-                                <w:szCs w:val="20"/>
-                                <w:lang w:eastAsia="es-EC"/>
-                              </w:rPr>
-                              <w:t>program</w:t>
-                            </w:r>
-                            <w:r>
-                              <w:rPr>
-                                <w:rFonts w:ascii="Courier New" w:eastAsia="Times New Roman" w:hAnsi="Courier New" w:cs="Courier New"/>
-                                <w:color w:val="000000"/>
-                                <w:sz w:val="20"/>
-                                <w:szCs w:val="20"/>
-                                <w:lang w:eastAsia="es-EC"/>
-                              </w:rPr>
-                              <w:t>}/</w:t>
-                            </w:r>
-                            <w:r>
-                              <w:rPr>
-                                <w:rFonts w:ascii="Courier New" w:eastAsia="Times New Roman" w:hAnsi="Courier New" w:cs="Courier New"/>
-                                <w:color w:val="000000"/>
-                                <w:sz w:val="20"/>
-                                <w:szCs w:val="20"/>
-                                <w:lang w:eastAsia="es-EC"/>
-                              </w:rPr>
-                              <w:t>activities</w:t>
+                              <w:t>programs/{program}/activities</w:t>
                             </w:r>
                           </w:p>
                         </w:txbxContent>
@@ -32533,47 +32133,7 @@
                           <w:szCs w:val="20"/>
                           <w:lang w:eastAsia="es-EC"/>
                         </w:rPr>
-                        <w:t>programs</w:t>
-                      </w:r>
-                      <w:r>
-                        <w:rPr>
-                          <w:rFonts w:ascii="Courier New" w:eastAsia="Times New Roman" w:hAnsi="Courier New" w:cs="Courier New"/>
-                          <w:color w:val="000000"/>
-                          <w:sz w:val="20"/>
-                          <w:szCs w:val="20"/>
-                          <w:lang w:eastAsia="es-EC"/>
-                        </w:rPr>
-                        <w:t>/{</w:t>
-                      </w:r>
-                      <w:r>
-                        <w:rPr>
-                          <w:rFonts w:ascii="Courier New" w:eastAsia="Times New Roman" w:hAnsi="Courier New" w:cs="Courier New"/>
-                          <w:color w:val="000000"/>
-                          <w:sz w:val="20"/>
-                          <w:szCs w:val="20"/>
-                          <w:lang w:eastAsia="es-EC"/>
-                        </w:rPr>
-                        <w:t>program</w:t>
-                      </w:r>
-                      <w:r>
-                        <w:rPr>
-                          <w:rFonts w:ascii="Courier New" w:eastAsia="Times New Roman" w:hAnsi="Courier New" w:cs="Courier New"/>
-                          <w:color w:val="000000"/>
-                          <w:sz w:val="20"/>
-                          <w:szCs w:val="20"/>
-                          <w:lang w:eastAsia="es-EC"/>
-                        </w:rPr>
-                        <w:t>}/</w:t>
-                      </w:r>
-                      <w:r>
-                        <w:rPr>
-                          <w:rFonts w:ascii="Courier New" w:eastAsia="Times New Roman" w:hAnsi="Courier New" w:cs="Courier New"/>
-                          <w:color w:val="000000"/>
-                          <w:sz w:val="20"/>
-                          <w:szCs w:val="20"/>
-                          <w:lang w:eastAsia="es-EC"/>
-                        </w:rPr>
-                        <w:t>activities</w:t>
+                        <w:t>programs/{program}/activities</w:t>
                       </w:r>
                     </w:p>
                   </w:txbxContent>
@@ -32896,17 +32456,7 @@
                                 <w:szCs w:val="20"/>
                                 <w:lang w:eastAsia="es-EC"/>
                               </w:rPr>
-                              <w:t>programs/{program}/activities</w:t>
-                            </w:r>
-                            <w:r>
-                              <w:rPr>
-                                <w:rFonts w:ascii="Courier New" w:eastAsia="Times New Roman" w:hAnsi="Courier New" w:cs="Courier New"/>
-                                <w:color w:val="000000"/>
-                                <w:sz w:val="20"/>
-                                <w:szCs w:val="20"/>
-                                <w:lang w:eastAsia="es-EC"/>
-                              </w:rPr>
-                              <w:t>/{activity}</w:t>
+                              <w:t>programs/{program}/activities/{activity}</w:t>
                             </w:r>
                           </w:p>
                         </w:txbxContent>
@@ -32954,17 +32504,7 @@
                           <w:szCs w:val="20"/>
                           <w:lang w:eastAsia="es-EC"/>
                         </w:rPr>
-                        <w:t>programs/{program}/activities</w:t>
-                      </w:r>
-                      <w:r>
-                        <w:rPr>
-                          <w:rFonts w:ascii="Courier New" w:eastAsia="Times New Roman" w:hAnsi="Courier New" w:cs="Courier New"/>
-                          <w:color w:val="000000"/>
-                          <w:sz w:val="20"/>
-                          <w:szCs w:val="20"/>
-                          <w:lang w:eastAsia="es-EC"/>
-                        </w:rPr>
-                        <w:t>/{activity}</w:t>
+                        <w:t>programs/{program}/activities/{activity}</w:t>
                       </w:r>
                     </w:p>
                   </w:txbxContent>
@@ -35456,37 +34996,7 @@
                                 <w:szCs w:val="20"/>
                                 <w:lang w:eastAsia="es-EC"/>
                               </w:rPr>
-                              <w:t>users</w:t>
-                            </w:r>
-                            <w:r>
-                              <w:rPr>
-                                <w:rFonts w:ascii="Courier New" w:eastAsia="Times New Roman" w:hAnsi="Courier New" w:cs="Courier New"/>
-                                <w:color w:val="000000"/>
-                                <w:sz w:val="20"/>
-                                <w:szCs w:val="20"/>
-                                <w:lang w:eastAsia="es-EC"/>
-                              </w:rPr>
-                              <w:t>/{</w:t>
-                            </w:r>
-                            <w:r>
-                              <w:rPr>
-                                <w:rFonts w:ascii="Courier New" w:eastAsia="Times New Roman" w:hAnsi="Courier New" w:cs="Courier New"/>
-                                <w:color w:val="000000"/>
-                                <w:sz w:val="20"/>
-                                <w:szCs w:val="20"/>
-                                <w:lang w:eastAsia="es-EC"/>
-                              </w:rPr>
-                              <w:t>user</w:t>
-                            </w:r>
-                            <w:r>
-                              <w:rPr>
-                                <w:rFonts w:ascii="Courier New" w:eastAsia="Times New Roman" w:hAnsi="Courier New" w:cs="Courier New"/>
-                                <w:color w:val="000000"/>
-                                <w:sz w:val="20"/>
-                                <w:szCs w:val="20"/>
-                                <w:lang w:eastAsia="es-EC"/>
-                              </w:rPr>
-                              <w:t>}</w:t>
+                              <w:t>users/{user}</w:t>
                             </w:r>
                           </w:p>
                         </w:txbxContent>
@@ -35534,37 +35044,7 @@
                           <w:szCs w:val="20"/>
                           <w:lang w:eastAsia="es-EC"/>
                         </w:rPr>
-                        <w:t>users</w:t>
-                      </w:r>
-                      <w:r>
-                        <w:rPr>
-                          <w:rFonts w:ascii="Courier New" w:eastAsia="Times New Roman" w:hAnsi="Courier New" w:cs="Courier New"/>
-                          <w:color w:val="000000"/>
-                          <w:sz w:val="20"/>
-                          <w:szCs w:val="20"/>
-                          <w:lang w:eastAsia="es-EC"/>
-                        </w:rPr>
-                        <w:t>/{</w:t>
-                      </w:r>
-                      <w:r>
-                        <w:rPr>
-                          <w:rFonts w:ascii="Courier New" w:eastAsia="Times New Roman" w:hAnsi="Courier New" w:cs="Courier New"/>
-                          <w:color w:val="000000"/>
-                          <w:sz w:val="20"/>
-                          <w:szCs w:val="20"/>
-                          <w:lang w:eastAsia="es-EC"/>
-                        </w:rPr>
-                        <w:t>user</w:t>
-                      </w:r>
-                      <w:r>
-                        <w:rPr>
-                          <w:rFonts w:ascii="Courier New" w:eastAsia="Times New Roman" w:hAnsi="Courier New" w:cs="Courier New"/>
-                          <w:color w:val="000000"/>
-                          <w:sz w:val="20"/>
-                          <w:szCs w:val="20"/>
-                          <w:lang w:eastAsia="es-EC"/>
-                        </w:rPr>
-                        <w:t>}</w:t>
+                        <w:t>users/{user}</w:t>
                       </w:r>
                     </w:p>
                   </w:txbxContent>
@@ -45726,7 +45206,7 @@
           <w:szCs w:val="16"/>
           <w:lang w:val="en-US"/>
         </w:rPr>
-        <w:t xml:space="preserve">| GET|HEAD  </w:t>
+        <w:t xml:space="preserve">| GET|HEAD  | api/oauth/authorize               </w:t>
       </w:r>
       <w:r>
         <w:rPr>
@@ -45735,7 +45215,7 @@
           <w:szCs w:val="16"/>
           <w:lang w:val="en-US"/>
         </w:rPr>
-        <w:t xml:space="preserve">| </w:t>
+        <w:t xml:space="preserve">     </w:t>
       </w:r>
       <w:r>
         <w:rPr>
@@ -45744,7 +45224,7 @@
           <w:szCs w:val="16"/>
           <w:lang w:val="en-US"/>
         </w:rPr>
-        <w:t>oauth/authorize                              |                             | \Laravel\Passport\Http\Controllers\AuthorizationController@authorize       | web,auth</w:t>
+        <w:t xml:space="preserve"> |                             | \Laravel\Passport\Http\Controllers\AuthorizationController@authorize       | web,auth</w:t>
       </w:r>
     </w:p>
     <w:p>
@@ -45763,7 +45243,7 @@
           <w:szCs w:val="16"/>
           <w:lang w:val="en-US"/>
         </w:rPr>
-        <w:t>| POST      | oauth/authorize                              |                             | \Laravel\Passport\Http\Controllers\ApproveAuthorizationController@approve  | web,auth</w:t>
+        <w:t>| DELETE    | api/oauth/authorize                          |                             | \Laravel\Passport\Http\Controllers\DenyAuthorizationController@deny        | web,auth</w:t>
       </w:r>
     </w:p>
     <w:p>
@@ -45782,7 +45262,7 @@
           <w:szCs w:val="16"/>
           <w:lang w:val="en-US"/>
         </w:rPr>
-        <w:t>| DELETE    | oauth/authorize                              |                             | \Laravel\Passport\Http\Controllers\DenyAuthorizationController@deny        | web,auth</w:t>
+        <w:t xml:space="preserve"> | POST      | api/oauth/authorize                          |                             | \Laravel\Passport\Http\Controllers\ApproveAuthorizationController@approve  | web,auth</w:t>
       </w:r>
     </w:p>
     <w:p>
@@ -45801,7 +45281,7 @@
           <w:szCs w:val="16"/>
           <w:lang w:val="en-US"/>
         </w:rPr>
-        <w:t>| POST      | oauth/clients                                |                             | \Laravel\Passport\Http\Controllers\ClientController@store                  | web,auth</w:t>
+        <w:t>| POST      | api/oauth/clients                            |                             | \Laravel\Passport\Http\Controllers\ClientController@store                  | web,auth</w:t>
       </w:r>
     </w:p>
     <w:p>
@@ -45820,7 +45300,7 @@
           <w:szCs w:val="16"/>
           <w:lang w:val="en-US"/>
         </w:rPr>
-        <w:t>| GET|HEAD  | oauth/clients                                |                             | \Laravel\Passport\Http\Controllers\ClientController@forUser                | web,auth</w:t>
+        <w:t>| GET|HEAD  | api/oauth/clients                            |                             | \Laravel\Passport\Http\Controllers\ClientController@forUser                | web,auth</w:t>
       </w:r>
     </w:p>
     <w:p>
@@ -45839,7 +45319,7 @@
           <w:szCs w:val="16"/>
           <w:lang w:val="en-US"/>
         </w:rPr>
-        <w:t>| DELETE    | oauth/clients/{client_id}                    |                             | \Laravel\Passport\Http\Controllers\ClientController@destroy                | web,auth</w:t>
+        <w:t>| DELETE    | api/oauth/clients/{client_id}                |                             | \Laravel\Passport\Http\Controllers\ClientController@destroy                | web,auth</w:t>
       </w:r>
     </w:p>
     <w:p>
@@ -45858,7 +45338,7 @@
           <w:szCs w:val="16"/>
           <w:lang w:val="en-US"/>
         </w:rPr>
-        <w:t>| PUT       | oauth/clients/{client_id}                    |                             | \Laravel\Passport\Http\Controllers\ClientController@update                 | web,auth</w:t>
+        <w:t>| PUT       | api/oauth/clients/{client_id}                |                             | \Laravel\Passport\Http\Controllers\ClientController@update                 | web,auth</w:t>
       </w:r>
     </w:p>
     <w:p>
@@ -45877,7 +45357,7 @@
           <w:szCs w:val="16"/>
           <w:lang w:val="en-US"/>
         </w:rPr>
-        <w:t>| GET|HEAD  | oauth/personal-access-tokens                 |                             | \Laravel\Passport\Http\Controllers\PersonalAccessTokenController@forUser   | web,auth</w:t>
+        <w:t>| POST      | api/oauth/personal-access-tokens             |                             | \Laravel\Passport\Http\Controllers\PersonalAccessTokenController@store     | web,auth</w:t>
       </w:r>
     </w:p>
     <w:p>
@@ -45896,7 +45376,7 @@
           <w:szCs w:val="16"/>
           <w:lang w:val="en-US"/>
         </w:rPr>
-        <w:t>| POST      | oauth/personal-access-tokens                 |                             | \Laravel\Passport\Http\Controllers\PersonalAccessTokenController@store     | web,auth</w:t>
+        <w:t>| GET|HEAD  | api/oauth/personal-access-tokens             |                             | \Laravel\Passport\Http\Controllers\PersonalAccessTokenController@forUser   | web,auth</w:t>
       </w:r>
     </w:p>
     <w:p>
@@ -45915,7 +45395,16 @@
           <w:szCs w:val="16"/>
           <w:lang w:val="en-US"/>
         </w:rPr>
-        <w:t>| DELETE    | oauth/personal-access-tokens/{token_id}      |                             | \Laravel\Passport\Http\Controllers\PersonalAccessTokenController@destroy   | web,auth</w:t>
+        <w:t>| D</w:t>
+      </w:r>
+      <w:r>
+        <w:rPr>
+          <w:noProof/>
+          <w:sz w:val="16"/>
+          <w:szCs w:val="16"/>
+          <w:lang w:val="en-US"/>
+        </w:rPr>
+        <w:t>ELETE    | api/oauth/personal-access-tokens/{token_id}  |                             | \Laravel\Passport\Http\Controllers\PersonalAccessTokenController@destroy   | web,auth                                    |</w:t>
       </w:r>
     </w:p>
     <w:p>
@@ -45934,7 +45423,16 @@
           <w:szCs w:val="16"/>
           <w:lang w:val="en-US"/>
         </w:rPr>
-        <w:t>| GET|HEAD  | oauth/scopes                                 |                             | \Laravel\Passport\Http\Controllers\ScopeController@all                     | web,auth</w:t>
+        <w:t>|</w:t>
+      </w:r>
+      <w:r>
+        <w:rPr>
+          <w:noProof/>
+          <w:sz w:val="16"/>
+          <w:szCs w:val="16"/>
+          <w:lang w:val="en-US"/>
+        </w:rPr>
+        <w:t xml:space="preserve"> GET|HEAD  | api/oauth/scopes                             |                             | \Laravel\Passport\Http\Controllers\ScopeController@all                     | web,auth</w:t>
       </w:r>
     </w:p>
     <w:p>
@@ -45953,19 +45451,27 @@
           <w:szCs w:val="16"/>
           <w:lang w:val="en-US"/>
         </w:rPr>
-        <w:t xml:space="preserve">| POST      | oauth/token                                  |                             | \Laravel\Passport\Http\Controllers\AccessTokenController@issueToken        | </w:t>
-      </w:r>
-      <w:r>
+        <w:t>| POST      | api/oauth/token                              |                             | \Laravel\Passport\Http\Controllers\AccessTokenController@issueToken        | api</w:t>
+      </w:r>
+    </w:p>
+    <w:p>
+      <w:pPr>
         <w:rPr>
           <w:noProof/>
           <w:sz w:val="16"/>
           <w:szCs w:val="16"/>
           <w:lang w:val="en-US"/>
         </w:rPr>
-        <w:t>api</w:t>
-      </w:r>
-      <w:bookmarkStart w:id="0" w:name="_GoBack"/>
-      <w:bookmarkEnd w:id="0"/>
+      </w:pPr>
+      <w:r>
+        <w:rPr>
+          <w:noProof/>
+          <w:sz w:val="16"/>
+          <w:szCs w:val="16"/>
+          <w:lang w:val="en-US"/>
+        </w:rPr>
+        <w:t>| POST      | api/oauth/token/refresh                      |                             | \Laravel\Passport\Http\Controllers\TransientTokenController@refresh        | web,auth</w:t>
+      </w:r>
     </w:p>
     <w:p>
       <w:pPr>
@@ -45983,7 +45489,7 @@
           <w:szCs w:val="16"/>
           <w:lang w:val="en-US"/>
         </w:rPr>
-        <w:t>| POST      | oauth/token/refresh                          |                             | \Laravel\Passport\Http\Controllers\TransientTokenController@refresh        | web,auth</w:t>
+        <w:t>| GET|HEAD  | api/oauth/tokens                             |                             | \Laravel\Passport\Http\Controllers\AuthorizedAccessTokenController@forUser | web,auth</w:t>
       </w:r>
     </w:p>
     <w:p>
@@ -45995,6 +45501,8 @@
           <w:lang w:val="en-US"/>
         </w:rPr>
       </w:pPr>
+      <w:bookmarkStart w:id="0" w:name="_GoBack"/>
+      <w:bookmarkEnd w:id="0"/>
       <w:r>
         <w:rPr>
           <w:noProof/>
@@ -46002,107 +45510,7 @@
           <w:szCs w:val="16"/>
           <w:lang w:val="en-US"/>
         </w:rPr>
-        <w:t>| GET|HEAD  | oauth/tokens                                 |                             | \Laravel\Passport\Http\Controllers\AuthorizedAccessTokenController@forUser | web,auth</w:t>
-      </w:r>
-    </w:p>
-    <w:p>
-      <w:pPr>
-        <w:rPr>
-          <w:noProof/>
-          <w:sz w:val="16"/>
-          <w:szCs w:val="16"/>
-          <w:lang w:val="en-US"/>
-        </w:rPr>
-      </w:pPr>
-      <w:r>
-        <w:rPr>
-          <w:noProof/>
-          <w:sz w:val="16"/>
-          <w:szCs w:val="16"/>
-          <w:lang w:val="en-US"/>
-        </w:rPr>
-        <w:t>| DELETE    | oauth/tokens/{token_id}                      |                             | \Laravel\Passport\Http\Controllers\AuthorizedAccessTokenController@destroy | web,auth</w:t>
-      </w:r>
-    </w:p>
-    <w:p>
-      <w:pPr>
-        <w:rPr>
-          <w:noProof/>
-          <w:lang w:val="en-US"/>
-        </w:rPr>
-      </w:pPr>
-      <w:r>
-        <w:rPr>
-          <w:noProof/>
-          <w:lang w:val="en-US"/>
-        </w:rPr>
-        <w:t xml:space="preserve"> </w:t>
-      </w:r>
-    </w:p>
-    <w:p>
-      <w:pPr>
-        <w:rPr>
-          <w:noProof/>
-          <w:lang w:val="en-US"/>
-        </w:rPr>
-      </w:pPr>
-      <w:r>
-        <w:rPr>
-          <w:noProof/>
-          <w:lang w:val="en-US"/>
-        </w:rPr>
-        <w:t xml:space="preserve"> </w:t>
-      </w:r>
-    </w:p>
-    <w:p>
-      <w:pPr>
-        <w:rPr>
-          <w:noProof/>
-          <w:lang w:val="en-US"/>
-        </w:rPr>
-      </w:pPr>
-    </w:p>
-    <w:p>
-      <w:pPr>
-        <w:rPr>
-          <w:noProof/>
-          <w:lang w:val="en-US"/>
-        </w:rPr>
-      </w:pPr>
-      <w:r>
-        <w:rPr>
-          <w:noProof/>
-          <w:lang w:val="en-US"/>
-        </w:rPr>
-        <w:t xml:space="preserve">                         </w:t>
-      </w:r>
-    </w:p>
-    <w:p>
-      <w:pPr>
-        <w:rPr>
-          <w:noProof/>
-        </w:rPr>
-      </w:pPr>
-      <w:r>
-        <w:rPr>
-          <w:noProof/>
-          <w:lang w:val="en-US"/>
-        </w:rPr>
-        <w:t xml:space="preserve">           </w:t>
-      </w:r>
-    </w:p>
-    <w:p>
-      <w:pPr>
-        <w:rPr>
-          <w:noProof/>
-        </w:rPr>
-      </w:pPr>
-      <w:r>
-        <w:rPr>
-          <w:noProof/>
-          <w:lang w:val="en-US"/>
-        </w:rPr>
-        <w:t xml:space="preserve">   </w:t>
+        <w:t>| DELETE    | api/oauth/tokens/{token_id}                  |                             | \Laravel\Passport\Http\Controllers\AuthorizedAccessTokenController@destroy | web,auth</w:t>
       </w:r>
     </w:p>
     <w:p>
@@ -47259,7 +46667,7 @@
 </file>
 
 <file path=customXml/itemProps1.xml><?xml version="1.0" encoding="utf-8"?>
-<ds:datastoreItem xmlns:ds="http://schemas.openxmlformats.org/officeDocument/2006/customXml" ds:itemID="{13C75F72-7D8E-466A-9C2D-CC0D9CB527F2}">
+<ds:datastoreItem xmlns:ds="http://schemas.openxmlformats.org/officeDocument/2006/customXml" ds:itemID="{1504350B-B800-422A-8451-3A10DD405E14}">
   <ds:schemaRefs>
     <ds:schemaRef ds:uri="http://schemas.openxmlformats.org/officeDocument/2006/bibliography"/>
   </ds:schemaRefs>

</xml_diff>